<commit_message>
Correction de l'insertion au plus loin
</commit_message>
<xml_diff>
--- a/Étude comparative sur les heuristiques de résolution du voyageur de commerce.docx
+++ b/Étude comparative sur les heuristiques de résolution du voyageur de commerce.docx
@@ -1,21 +1,96 @@
 
 <file path=word/document.xml><?xml version="1.0" encoding="utf-8"?>
-<w:document xmlns:wpc="http://schemas.microsoft.com/office/word/2010/wordprocessingCanvas" xmlns:cx="http://schemas.microsoft.com/office/drawing/2014/chartex" xmlns:cx1="http://schemas.microsoft.com/office/drawing/2015/9/8/chartex" xmlns:cx2="http://schemas.microsoft.com/office/drawing/2015/10/21/chartex" xmlns:cx3="http://schemas.microsoft.com/office/drawing/2016/5/9/chartex" xmlns:cx4="http://schemas.microsoft.com/office/drawing/2016/5/10/chartex" xmlns:cx5="http://schemas.microsoft.com/office/drawing/2016/5/11/chartex" xmlns:cx6="http://schemas.microsoft.com/office/drawing/2016/5/12/chartex" xmlns:cx7="http://schemas.microsoft.com/office/drawing/2016/5/13/chartex" xmlns:cx8="http://schemas.microsoft.com/office/drawing/2016/5/14/chartex" xmlns:mc="http://schemas.openxmlformats.org/markup-compatibility/2006" xmlns:aink="http://schemas.microsoft.com/office/drawing/2016/ink" xmlns:am3d="http://schemas.microsoft.com/office/drawing/2017/model3d" xmlns:o="urn:schemas-microsoft-com:office:office" xmlns:r="http://schemas.openxmlformats.org/officeDocument/2006/relationships" xmlns:m="http://schemas.openxmlformats.org/officeDocument/2006/math" xmlns:v="urn:schemas-microsoft-com:vml" xmlns:wp14="http://schemas.microsoft.com/office/word/2010/wordprocessingDrawing" xmlns:wp="http://schemas.openxmlformats.org/drawingml/2006/wordprocessingDrawing" xmlns:w10="urn:schemas-microsoft-com:office:word" xmlns:w="http://schemas.openxmlformats.org/wordprocessingml/2006/main" xmlns:w14="http://schemas.microsoft.com/office/word/2010/wordml" xmlns:w15="http://schemas.microsoft.com/office/word/2012/wordml" xmlns:w16cid="http://schemas.microsoft.com/office/word/2016/wordml/cid" xmlns:w16se="http://schemas.microsoft.com/office/word/2015/wordml/symex" xmlns:wpg="http://schemas.microsoft.com/office/word/2010/wordprocessingGroup" xmlns:wpi="http://schemas.microsoft.com/office/word/2010/wordprocessingInk" xmlns:wne="http://schemas.microsoft.com/office/word/2006/wordml" xmlns:wps="http://schemas.microsoft.com/office/word/2010/wordprocessingShape" mc:Ignorable="w14 w15 w16se w16cid wp14">
+<w:document xmlns:wpc="http://schemas.microsoft.com/office/word/2010/wordprocessingCanvas" xmlns:cx="http://schemas.microsoft.com/office/drawing/2014/chartex" xmlns:cx1="http://schemas.microsoft.com/office/drawing/2015/9/8/chartex" xmlns:cx2="http://schemas.microsoft.com/office/drawing/2015/10/21/chartex" xmlns:cx3="http://schemas.microsoft.com/office/drawing/2016/5/9/chartex" xmlns:cx4="http://schemas.microsoft.com/office/drawing/2016/5/10/chartex" xmlns:cx5="http://schemas.microsoft.com/office/drawing/2016/5/11/chartex" xmlns:cx6="http://schemas.microsoft.com/office/drawing/2016/5/12/chartex" xmlns:cx7="http://schemas.microsoft.com/office/drawing/2016/5/13/chartex" xmlns:cx8="http://schemas.microsoft.com/office/drawing/2016/5/14/chartex" xmlns:mc="http://schemas.openxmlformats.org/markup-compatibility/2006" xmlns:aink="http://schemas.microsoft.com/office/drawing/2016/ink" xmlns:am3d="http://schemas.microsoft.com/office/drawing/2017/model3d" xmlns:o="urn:schemas-microsoft-com:office:office" xmlns:oel="http://schemas.microsoft.com/office/2019/extlst" xmlns:r="http://schemas.openxmlformats.org/officeDocument/2006/relationships" xmlns:m="http://schemas.openxmlformats.org/officeDocument/2006/math" xmlns:v="urn:schemas-microsoft-com:vml" xmlns:wp14="http://schemas.microsoft.com/office/word/2010/wordprocessingDrawing" xmlns:wp="http://schemas.openxmlformats.org/drawingml/2006/wordprocessingDrawing" xmlns:w10="urn:schemas-microsoft-com:office:word" xmlns:w="http://schemas.openxmlformats.org/wordprocessingml/2006/main" xmlns:w14="http://schemas.microsoft.com/office/word/2010/wordml" xmlns:w15="http://schemas.microsoft.com/office/word/2012/wordml" xmlns:w16cex="http://schemas.microsoft.com/office/word/2018/wordml/cex" xmlns:w16cid="http://schemas.microsoft.com/office/word/2016/wordml/cid" xmlns:w16="http://schemas.microsoft.com/office/word/2018/wordml" xmlns:w16sdtdh="http://schemas.microsoft.com/office/word/2020/wordml/sdtdatahash" xmlns:w16se="http://schemas.microsoft.com/office/word/2015/wordml/symex" xmlns:wpg="http://schemas.microsoft.com/office/word/2010/wordprocessingGroup" xmlns:wpi="http://schemas.microsoft.com/office/word/2010/wordprocessingInk" xmlns:wne="http://schemas.microsoft.com/office/word/2006/wordml" xmlns:wps="http://schemas.microsoft.com/office/word/2010/wordprocessingShape" mc:Ignorable="w14 w15 w16se w16cid w16 w16cex w16sdtdh wp14">
+  <w:background w:color="272727" w:themeColor="text1" w:themeTint="D8"/>
   <w:body>
-    <w:p>
-      <w:pPr>
-        <w:pStyle w:val="Photo"/>
+    <w:p/>
+    <w:p>
+      <w:pPr>
+        <w:pStyle w:val="Titre"/>
+      </w:pPr>
+    </w:p>
+    <w:p>
+      <w:pPr>
+        <w:pStyle w:val="Titre"/>
+      </w:pPr>
+      <w:r>
+        <w:t>Étude comparative sur les heuristiques de résolution du voyageur de commerce</w:t>
+      </w:r>
+    </w:p>
+    <w:p>
+      <w:pPr>
+        <w:pStyle w:val="Titre"/>
+      </w:pPr>
+    </w:p>
+    <w:p>
+      <w:pPr>
+        <w:pStyle w:val="Sous-titre"/>
+      </w:pPr>
+      <w:r>
+        <w:t>Saé2.02</w:t>
+      </w:r>
+    </w:p>
+    <w:p>
+      <w:pPr>
+        <w:pStyle w:val="Coordonnes"/>
+      </w:pPr>
+      <w:r>
+        <w:t>Evan Damas et Élia Gautier</w:t>
+      </w:r>
+      <w:r>
+        <w:rPr>
+          <w:lang w:bidi="fr-FR"/>
+        </w:rPr>
+        <w:t xml:space="preserve"> | </w:t>
+      </w:r>
+      <w:r>
+        <w:t>SAÉ 2.01</w:t>
+      </w:r>
+      <w:r>
+        <w:t xml:space="preserve"> | </w:t>
+      </w:r>
+      <w:r>
+        <w:t>avril-mai</w:t>
+      </w:r>
+      <w:r>
+        <w:t xml:space="preserve"> 2022</w:t>
+      </w:r>
+    </w:p>
+    <w:p>
+      <w:pPr>
+        <w:pStyle w:val="Coordonnes"/>
+      </w:pPr>
+    </w:p>
+    <w:p>
+      <w:pPr>
+        <w:pStyle w:val="Coordonnes"/>
+        <w:jc w:val="left"/>
       </w:pPr>
       <w:r>
         <w:rPr>
           <w:noProof/>
-          <w:lang w:eastAsia="fr-FR"/>
         </w:rPr>
         <w:drawing>
-          <wp:inline distT="0" distB="0" distL="0" distR="0" wp14:anchorId="41E1850F" wp14:editId="03BA69C5">
-            <wp:extent cx="5440680" cy="3611880"/>
-            <wp:effectExtent l="0" t="0" r="7620" b="7620"/>
-            <wp:docPr id="3" name="Image 3" descr="Colonnes d’un monument vu d’en bas et ciel bleu"/>
+          <wp:anchor distT="0" distB="0" distL="114300" distR="114300" simplePos="0" relativeHeight="251660288" behindDoc="1" locked="0" layoutInCell="1" allowOverlap="1" wp14:anchorId="0769FF40" wp14:editId="7D467489">
+            <wp:simplePos x="0" y="0"/>
+            <wp:positionH relativeFrom="margin">
+              <wp:align>center</wp:align>
+            </wp:positionH>
+            <wp:positionV relativeFrom="paragraph">
+              <wp:posOffset>453390</wp:posOffset>
+            </wp:positionV>
+            <wp:extent cx="6096635" cy="3498850"/>
+            <wp:effectExtent l="0" t="0" r="0" b="6350"/>
+            <wp:wrapTight wrapText="bothSides">
+              <wp:wrapPolygon edited="0">
+                <wp:start x="0" y="0"/>
+                <wp:lineTo x="0" y="21522"/>
+                <wp:lineTo x="21530" y="21522"/>
+                <wp:lineTo x="21530" y="0"/>
+                <wp:lineTo x="0" y="0"/>
+              </wp:wrapPolygon>
+            </wp:wrapTight>
+            <wp:docPr id="2" name="Image 2"/>
             <wp:cNvGraphicFramePr>
               <a:graphicFrameLocks xmlns:a="http://schemas.openxmlformats.org/drawingml/2006/main" noChangeAspect="1"/>
             </wp:cNvGraphicFramePr>
@@ -23,17 +98,11 @@
               <a:graphicData uri="http://schemas.openxmlformats.org/drawingml/2006/picture">
                 <pic:pic xmlns:pic="http://schemas.openxmlformats.org/drawingml/2006/picture">
                   <pic:nvPicPr>
-                    <pic:cNvPr id="3" name="History_Cover_Image.jpg"/>
+                    <pic:cNvPr id="2" name="Image 2"/>
                     <pic:cNvPicPr/>
                   </pic:nvPicPr>
                   <pic:blipFill>
-                    <a:blip r:embed="rId8">
-                      <a:extLst>
-                        <a:ext uri="{28A0092B-C50C-407E-A947-70E740481C1C}">
-                          <a14:useLocalDpi xmlns:a14="http://schemas.microsoft.com/office/drawing/2010/main" val="0"/>
-                        </a:ext>
-                      </a:extLst>
-                    </a:blip>
+                    <a:blip r:embed="rId8"/>
                     <a:stretch>
                       <a:fillRect/>
                     </a:stretch>
@@ -41,7 +110,7 @@
                   <pic:spPr>
                     <a:xfrm>
                       <a:off x="0" y="0"/>
-                      <a:ext cx="5440680" cy="3611880"/>
+                      <a:ext cx="6096635" cy="3498850"/>
                     </a:xfrm>
                     <a:prstGeom prst="rect">
                       <a:avLst/>
@@ -50,68 +119,14 @@
                 </pic:pic>
               </a:graphicData>
             </a:graphic>
-          </wp:inline>
+            <wp14:sizeRelH relativeFrom="margin">
+              <wp14:pctWidth>0</wp14:pctWidth>
+            </wp14:sizeRelH>
+            <wp14:sizeRelV relativeFrom="margin">
+              <wp14:pctHeight>0</wp14:pctHeight>
+            </wp14:sizeRelV>
+          </wp:anchor>
         </w:drawing>
-      </w:r>
-    </w:p>
-    <w:p>
-      <w:pPr>
-        <w:pStyle w:val="Titre"/>
-      </w:pPr>
-      <w:r>
-        <w:t>Étude comparative sur les heuristiques de résolution du voyageur de commerce</w:t>
-      </w:r>
-    </w:p>
-    <w:p>
-      <w:pPr>
-        <w:pStyle w:val="Sous-titre"/>
-      </w:pPr>
-      <w:sdt>
-        <w:sdtPr>
-          <w:alias w:val="Sous-titre du rapport :"/>
-          <w:tag w:val="Sous-titre du rapport :"/>
-          <w:id w:val="1354841790"/>
-          <w:placeholder>
-            <w:docPart w:val="76607FC34B774790AD25BE4088E1D498"/>
-          </w:placeholder>
-          <w:temporary/>
-          <w:showingPlcHdr/>
-          <w15:appearance w15:val="hidden"/>
-        </w:sdtPr>
-        <w:sdtEndPr/>
-        <w:sdtContent>
-          <w:r>
-            <w:rPr>
-              <w:lang w:bidi="fr-FR"/>
-            </w:rPr>
-            <w:t>SOUS-TITRE DU RAPPORT</w:t>
-          </w:r>
-        </w:sdtContent>
-      </w:sdt>
-    </w:p>
-    <w:p>
-      <w:pPr>
-        <w:pStyle w:val="Coordonnes"/>
-      </w:pPr>
-      <w:proofErr w:type="spellStart"/>
-      <w:r>
-        <w:t>Evan</w:t>
-      </w:r>
-      <w:proofErr w:type="spellEnd"/>
-      <w:r>
-        <w:t xml:space="preserve"> Damas et Élia Gautier</w:t>
-      </w:r>
-      <w:r>
-        <w:rPr>
-          <w:lang w:bidi="fr-FR"/>
-        </w:rPr>
-        <w:t xml:space="preserve"> | </w:t>
-      </w:r>
-      <w:r>
-        <w:t>SAÉ 2.01</w:t>
-      </w:r>
-      <w:r>
-        <w:t xml:space="preserve"> | Mai 2022</w:t>
       </w:r>
       <w:r>
         <w:rPr>
@@ -126,12 +141,20 @@
       </w:pPr>
       <w:r>
         <w:lastRenderedPageBreak/>
+        <w:t>Heuristiques</w:t>
+      </w:r>
+    </w:p>
+    <w:p>
+      <w:pPr>
+        <w:pStyle w:val="Titre2"/>
+      </w:pPr>
+      <w:r>
         <w:t>Heuristiques gloutonnes</w:t>
       </w:r>
     </w:p>
     <w:p>
       <w:pPr>
-        <w:pStyle w:val="Titre2"/>
+        <w:pStyle w:val="Titre3"/>
       </w:pPr>
       <w:r>
         <w:t>Plus proche voisin</w:t>
@@ -155,11 +178,13 @@
     </w:p>
     <w:p>
       <w:pPr>
-        <w:pStyle w:val="Titre2"/>
-      </w:pPr>
-      <w:r>
-        <w:t>christofides</w:t>
-      </w:r>
+        <w:pStyle w:val="Titre3"/>
+      </w:pPr>
+      <w:proofErr w:type="spellStart"/>
+      <w:r>
+        <w:t>Christofides</w:t>
+      </w:r>
+      <w:proofErr w:type="spellEnd"/>
     </w:p>
     <w:p>
       <w:r>
@@ -178,11 +203,9 @@
       <w:r>
         <w:t xml:space="preserve"> (consiste à prendre les arêtes par ordre croissant selon leur poids tant qu’elles ne </w:t>
       </w:r>
-      <w:proofErr w:type="gramStart"/>
-      <w:r>
-        <w:t>crées</w:t>
-      </w:r>
-      <w:proofErr w:type="gramEnd"/>
+      <w:r>
+        <w:t>créent</w:t>
+      </w:r>
       <w:r>
         <w:t xml:space="preserve"> pas de cycle, et on s’arrête lorsqu’on a qu’une composante connexe). On appellera cet arbre couvrant de poids minimum T. </w:t>
       </w:r>
@@ -217,8 +240,6 @@
       <w:r>
         <w:t>)</w:t>
       </w:r>
-      <w:bookmarkStart w:id="0" w:name="_GoBack"/>
-      <w:bookmarkEnd w:id="0"/>
     </w:p>
     <w:p>
       <w:r>
@@ -253,10 +274,7 @@
     </w:p>
     <w:p>
       <w:r>
-        <w:t xml:space="preserve">On fusionne l’arbre couvrant T avec le couplage </w:t>
-      </w:r>
-      <w:r>
-        <w:t xml:space="preserve">obtenu </w:t>
+        <w:t xml:space="preserve">On fusionne l’arbre couvrant T avec le couplage obtenu </w:t>
       </w:r>
       <w:proofErr w:type="gramStart"/>
       <w:r>
@@ -264,10 +282,10 @@
       </w:r>
       <w:proofErr w:type="gramEnd"/>
       <w:r>
-        <w:t>),</w:t>
-      </w:r>
-      <w:r>
-        <w:t xml:space="preserve"> et on fait un tour hamiltonien de ce nouveau graphe, et on a enfin de notre résultat (en supprimant les doublons). </w:t>
+        <w:t>), et on fait un tour hamiltonien de ce</w:t>
+      </w:r>
+      <w:r>
+        <w:t xml:space="preserve"> nouveau graphe, et on a enfin de notre résultat (en supprimant les doublons). </w:t>
       </w:r>
       <w:proofErr w:type="gramStart"/>
       <w:r>
@@ -310,33 +328,362 @@
       </w:r>
     </w:p>
     <w:p>
+      <w:r>
+        <w:t>Cependant, l’algorithme réalisé n’est pas au point, en effet la fonction du couplage n’est pas parfaite. Une approche possible pour cette fonction est l’algorithme de Hongrois, cependant il ne fonctionne seulement sur les graphes bipartis, et le graphe auquel s’applique cette fonction ne l’est pas forcément. Donc il est resté préférable de faire une fonction qui donne des résultats que d’abandonner tout l’algorithme pour cette fonction.</w:t>
+      </w:r>
+    </w:p>
+    <w:p>
+      <w:pPr>
+        <w:pStyle w:val="Titre3"/>
+      </w:pPr>
+      <w:r>
+        <w:lastRenderedPageBreak/>
+        <w:t>Insertion</w:t>
+      </w:r>
+      <w:r>
+        <w:t xml:space="preserve"> au plus loin</w:t>
+      </w:r>
+    </w:p>
+    <w:p>
+      <w:r>
+        <w:t xml:space="preserve">Cette heuristique fonctionne selon le même principe que la précédente, à la différence près qu’au lieu d’ajouter systématiquement le sommet </w:t>
+      </w:r>
+      <w:r>
+        <w:t>le plus proche de la tournée on ajoute celui le plus éloigné de cette dernière.</w:t>
+      </w:r>
+    </w:p>
+    <w:p>
+      <w:r>
+        <w:t>On s’attend naturellement à ce que dans la plupart des cas cet algorithme donne des résultats moins efficaces que l’insertion au plus proches, et les faits donnent raison à notre intuition première sur ce point, mais on constate que ces deux algorithmes obtiennent régulièrement des résultats similaires voire parfois en faveur de l’insertion au plus loin.</w:t>
+      </w:r>
+    </w:p>
+    <w:p>
       <w:pPr>
         <w:pStyle w:val="Titre2"/>
       </w:pPr>
       <w:r>
+        <w:t>Heuristiques locales</w:t>
+      </w:r>
+    </w:p>
+    <w:p>
+      <w:pPr>
+        <w:pStyle w:val="Titre3"/>
+      </w:pPr>
+      <w:r>
+        <w:t>Voisinage d’une tournée</w:t>
+      </w:r>
+    </w:p>
+    <w:p>
+      <w:r>
+        <w:t xml:space="preserve">Ici on part d’une tournée initiale et on cherche parmi ses voisins si l’un d’entre eux est plus optimisé qu’elle. Une fois qu’on en a trouvé un plus performant on remplace la tournée initiale et on réitère jusqu’à ne plus trouver d’améliorations. </w:t>
+      </w:r>
+    </w:p>
+    <w:p>
+      <w:r>
+        <w:t>On définit ici une voisine d’une tournée comme étant une tournée différente pour laquelle il suffirait d’inverser deux éléments pour obtenir la tournée originale.</w:t>
+      </w:r>
+    </w:p>
+    <w:p>
+      <w:pPr>
+        <w:pStyle w:val="Titre2"/>
+      </w:pPr>
+      <w:r>
+        <w:t>Heuristiques génétiques</w:t>
+      </w:r>
+    </w:p>
+    <w:p>
+      <w:r>
+        <w:t>Les algorithmes génétiques se basent sur les principes biologiques de l’évolution, ils intègrent pour la plupart d’entre eux une part de hasard. Ici nous en avons créé deux similaires à la différence de la notion de « sélection » qui varie de l’un à l’autre.</w:t>
+      </w:r>
+    </w:p>
+    <w:p>
+      <w:r>
+        <w:t>On définit ici un individu comme étant une tournée de sommets et une population comme étant un groupe d’individus.</w:t>
+      </w:r>
+    </w:p>
+    <w:p>
+      <w:r>
+        <w:t xml:space="preserve">Dans un premier temps l’algorithme </w:t>
+      </w:r>
+      <w:r>
+        <w:t>s’initialise en générant</w:t>
+      </w:r>
+      <w:r>
+        <w:t xml:space="preserve"> une population d’individus composés aléatoirement.</w:t>
+      </w:r>
+      <w:r>
+        <w:t xml:space="preserve"> A </w:t>
+      </w:r>
+      <w:r>
+        <w:t>partir de ce moment il va faire évoluer sa population jusqu’à ce que le meilleur individu de celle-ci ne s’améliore pas lors de l’évolution de la population n vers la population n + 1 pendant un nombre de générations défini dans le constructeur.</w:t>
+      </w:r>
+    </w:p>
+    <w:p>
+      <w:r>
+        <w:t>L’évolution comporte trois étapes : la sélection, la reproduction et la mutation. Lorsqu’on effectue une sélection on cherche à sélectionner les individus les plus performants de la population précédente sans détruire la diversité de la population ce qui empêcherait son évolutio</w:t>
+      </w:r>
+      <w:r>
+        <w:t xml:space="preserve">n dans le futur. Une fois la sélection terminée on passe à la mutation en faisant se reproduire entre eux les couples d’individus sélectionnés. </w:t>
+      </w:r>
+    </w:p>
+    <w:p>
+      <w:r>
+        <w:t xml:space="preserve">La reproduction entre deux individus consiste au fait de « mélanger » leurs deux listes de lieux. Pour cela on sélectionne un indice aléatoire dans le premier parent et on prend tous ses sommets jusqu’à l’indice choisi. Une fois cela fait on retire du second parent les sommets déjà ajoutés à l’enfant et on insère ceux restants </w:t>
+      </w:r>
+      <w:r>
+        <w:t>à la suite de ceux déjà présents chez l’enfant.</w:t>
+      </w:r>
+    </w:p>
+    <w:p>
+      <w:r>
+        <w:t xml:space="preserve"> Cette reproduction faite on applique une mutation,</w:t>
+      </w:r>
+      <w:r>
+        <w:t xml:space="preserve"> </w:t>
+      </w:r>
+      <w:r>
+        <w:t>définie ici comme l’inversion de deux sommets sélectionnés aléatoirement au sein d’un individu, sur certains individus choisis au hasard.</w:t>
+      </w:r>
+    </w:p>
+    <w:p>
+      <w:pPr>
+        <w:pStyle w:val="Titre3"/>
+      </w:pPr>
+      <w:r>
         <w:lastRenderedPageBreak/>
-        <w:t>insertion au plus loin</w:t>
-      </w:r>
-    </w:p>
-    <w:p>
-      <w:r>
-        <w:t xml:space="preserve">Cette heuristique fonctionne selon le même principe que la précédente, à la différence près qu’au lieu d’ajouter systématiquement le sommet </w:t>
-      </w:r>
-      <w:r>
-        <w:t>le plus proche de la tournée on ajoute celui le plus éloigné de cette dernière.</w:t>
-      </w:r>
-    </w:p>
-    <w:p>
-      <w:r>
-        <w:t xml:space="preserve">On s’attend naturellement à ce que dans la plupart des cas cet algorithme donne des résultats moins efficaces que l’insertion au plus proches, et les faits donnent raison à notre intuition première sur ce point, mais </w:t>
+        <w:t>Sélection</w:t>
+      </w:r>
+      <w:r>
+        <w:t xml:space="preserve"> par roulette</w:t>
+      </w:r>
+    </w:p>
+    <w:p>
+      <w:r>
+        <w:t xml:space="preserve">La sélection par roulette consiste à donner à chaque individu une probabilité d’être sélectionné proportionnelle </w:t>
+      </w:r>
+      <w:r>
+        <w:t>au fitness</w:t>
+      </w:r>
+      <w:r>
+        <w:t xml:space="preserve"> de l’individu.</w:t>
+      </w:r>
+      <w:r>
+        <w:t xml:space="preserve"> On appelle en biologie « fitness » le taux d’adaptation d’un individu</w:t>
+      </w:r>
+      <w:r>
+        <w:t>.</w:t>
+      </w:r>
+    </w:p>
+    <w:p>
+      <w:pPr>
+        <w:pStyle w:val="Titre3"/>
+      </w:pPr>
+      <w:r>
+        <w:t>Sélection</w:t>
+      </w:r>
+      <w:r>
+        <w:t xml:space="preserve"> par rang</w:t>
+      </w:r>
+    </w:p>
+    <w:p>
+      <w:r>
+        <w:t>La sélection par rang consiste à donner à chaque individu une probabilité de sélection proportionnelle à son rang dans le classement des individus composant la population.</w:t>
+      </w:r>
+    </w:p>
+    <w:p>
+      <w:pPr>
+        <w:pStyle w:val="Titre1"/>
+      </w:pPr>
+      <w:r>
+        <w:t>Choix des graphes</w:t>
+      </w:r>
+    </w:p>
+    <w:p>
+      <w:pPr>
+        <w:pStyle w:val="Titre2"/>
+      </w:pPr>
+      <w:r>
+        <w:t>Biparti</w:t>
+      </w:r>
+    </w:p>
+    <w:p>
+      <w:pPr>
+        <w:pStyle w:val="Titre3"/>
+      </w:pPr>
+      <w:r>
+        <w:t>Simple</w:t>
+      </w:r>
+    </w:p>
+    <w:p>
+      <w:r>
+        <w:t>Le graphe biparti possède des propriétés intéressantes, c’est pourquoi nous avons testé nos algorithmes dessus afin de voir comment réagissais le voyageur d’avoir des magasins séparés en deux groupes distincts.</w:t>
+      </w:r>
+    </w:p>
+    <w:p>
+      <w:pPr>
+        <w:pStyle w:val="Titre3"/>
+      </w:pPr>
+      <w:r>
+        <w:t>Complet</w:t>
+      </w:r>
+    </w:p>
+    <w:p>
+      <w:r>
+        <w:t>Le graphe biparti complet à tous ses magasins d’un groupes reliés à tous ceux de l’autre. Nous avons mis la valeur de</w:t>
+      </w:r>
+      <w:r>
+        <w:t xml:space="preserve">s routes à </w:t>
+      </w:r>
+      <w:r>
+        <w:t>1.</w:t>
+      </w:r>
+    </w:p>
+    <w:p>
+      <w:pPr>
+        <w:pStyle w:val="Titre3"/>
+      </w:pPr>
+      <w:r>
+        <w:t>Complet à valeur aléatoire</w:t>
+      </w:r>
+    </w:p>
+    <w:p>
+      <w:r>
+        <w:t>Ce graphe est un biparti complet, cependant la valeur de ses routes est de valeurs aléatoires.</w:t>
+      </w:r>
+    </w:p>
+    <w:p>
+      <w:pPr>
+        <w:pStyle w:val="Titre2"/>
+      </w:pPr>
+      <w:r>
+        <w:t>Métrique</w:t>
+      </w:r>
+    </w:p>
+    <w:p>
+      <w:r>
+        <w:t xml:space="preserve">La propriété de ce graphe est qu’il vérifie l’inégalité triangulaire, c’est-à-dire que pour chacun de ses magasins accède à l’un de ses voisins, c’est la route qui relit les deux le plus cours chemins, et non faire un détour. On a d’autres graphes qui vérifie cette inégalité triangulaire, mais si on a choisi lui c’est qu’il était simple et qu’il a surtout servit de test pour la création de l’algorithme de </w:t>
       </w:r>
       <w:proofErr w:type="spellStart"/>
       <w:r>
-        <w:t>surprenamment</w:t>
+        <w:t>Christofides</w:t>
       </w:r>
       <w:proofErr w:type="spellEnd"/>
       <w:r>
-        <w:t xml:space="preserve"> on constate que ces deux algorithmes obtiennent régulièrement des résultats similaires voire parfois en faveur de l’insertion au plus loin.</w:t>
+        <w:t xml:space="preserve"> qui est capricieux.</w:t>
+      </w:r>
+    </w:p>
+    <w:p>
+      <w:pPr>
+        <w:pStyle w:val="Titre2"/>
+      </w:pPr>
+      <w:r>
+        <w:t>Simple 1</w:t>
+      </w:r>
+    </w:p>
+    <w:p>
+      <w:r>
+        <w:t xml:space="preserve">Ce graphe est l’un des graphes fournis dans le sujet, il a été très utile à comprendre le mécanisme du </w:t>
+      </w:r>
+      <w:proofErr w:type="spellStart"/>
+      <w:r>
+        <w:t>framework</w:t>
+      </w:r>
+      <w:proofErr w:type="spellEnd"/>
+      <w:r>
+        <w:t xml:space="preserve"> et à la création de premier algorithme.</w:t>
+      </w:r>
+    </w:p>
+    <w:p>
+      <w:pPr>
+        <w:pStyle w:val="Titre2"/>
+      </w:pPr>
+      <w:r>
+        <w:lastRenderedPageBreak/>
+        <w:t>Simple 2</w:t>
+      </w:r>
+    </w:p>
+    <w:p>
+      <w:r>
+        <w:t>Ce graphe était également fourni mais il nous donnait une idée plus étendue de ce qu’on devait faire comme concevoir nos algorithmes en considérant qu’on les utilisera sur de grand graphe.</w:t>
+      </w:r>
+    </w:p>
+    <w:p>
+      <w:pPr>
+        <w:pStyle w:val="Titre2"/>
+      </w:pPr>
+      <w:r>
+        <w:t>Peigne</w:t>
+      </w:r>
+    </w:p>
+    <w:p>
+      <w:r>
+        <w:t xml:space="preserve">Pourquoi faire compliqué quand on peut faire simple ? C’est un peu un échauffement pour nos algorithmes, voir s’ils arrivent à retourner la valeur la plus courte qui est 2 fois la </w:t>
+      </w:r>
+      <w:r>
+        <w:t>taille du chemin reliant les deux extrémités.</w:t>
+      </w:r>
+    </w:p>
+    <w:p>
+      <w:pPr>
+        <w:pStyle w:val="Titre2"/>
+      </w:pPr>
+      <w:r>
+        <w:t>Tribu</w:t>
+      </w:r>
+    </w:p>
+    <w:p>
+      <w:r>
+        <w:t>Le graphe tribu est une sorte de symétrie centrale, il est intéressant de voir l’effet de nos heuristiques sur ce genre de graphes.</w:t>
+      </w:r>
+    </w:p>
+    <w:p>
+      <w:pPr>
+        <w:pStyle w:val="Titre2"/>
+      </w:pPr>
+      <w:r>
+        <w:t>Edouard</w:t>
+      </w:r>
+    </w:p>
+    <w:p>
+      <w:r>
+        <w:t>Ce graphe est plus une blague qu’autre chose, il représente le logo de notre équipe, mais il est quand même intéressant puisqu’il possède un très grand cycle (oui on s’est amusé à le faire).</w:t>
+      </w:r>
+    </w:p>
+    <w:p>
+      <w:pPr>
+        <w:pStyle w:val="Titre2"/>
+      </w:pPr>
+      <w:r>
+        <w:t>Petersen</w:t>
+      </w:r>
+    </w:p>
+    <w:p>
+      <w:r>
+        <w:t xml:space="preserve">Le graphe </w:t>
+      </w:r>
+      <w:proofErr w:type="spellStart"/>
+      <w:r>
+        <w:t>petersen</w:t>
+      </w:r>
+      <w:proofErr w:type="spellEnd"/>
+      <w:r>
+        <w:t xml:space="preserve"> est le graphe qu’on a vu lors du TP sur la coloration</w:t>
+      </w:r>
+      <w:r>
+        <w:t>, l’utilisation de nos heuristiques peut peut-être avoir un résultat surprenant dessus.</w:t>
+      </w:r>
+    </w:p>
+    <w:p>
+      <w:pPr>
+        <w:pStyle w:val="Titre2"/>
+      </w:pPr>
+      <w:r>
+        <w:t>Kittel</w:t>
+      </w:r>
+    </w:p>
+    <w:p>
+      <w:r>
+        <w:t>Graphe</w:t>
       </w:r>
     </w:p>
     <w:p>
@@ -344,137 +691,75 @@
         <w:pStyle w:val="Titre1"/>
       </w:pPr>
       <w:r>
-        <w:t>Heuristiques locales</w:t>
-      </w:r>
-    </w:p>
-    <w:p>
-      <w:pPr>
-        <w:pStyle w:val="Titre2"/>
-      </w:pPr>
-      <w:r>
-        <w:t>Voisinage d’une tournée</w:t>
-      </w:r>
-    </w:p>
-    <w:p>
-      <w:r>
-        <w:t xml:space="preserve">Ici on part d’une tournée initiale et on cherche parmi ses voisins si l’un d’entre eux est plus optimisé qu’elle. Une fois qu’on en a trouvé un plus performant on remplace la tournée initiale et on réitère jusqu’à ne plus trouver d’améliorations. </w:t>
-      </w:r>
-    </w:p>
-    <w:p>
-      <w:r>
-        <w:t>On définit ici une voisine d’une tournée comme étant une tournée différente pour laquelle il suffirait d’inverser deux éléments pour obtenir la tournée originale.</w:t>
-      </w:r>
-    </w:p>
-    <w:p>
-      <w:pPr>
-        <w:pStyle w:val="Titre1"/>
-      </w:pPr>
-      <w:r>
-        <w:t>Heuristiques génétiques</w:t>
-      </w:r>
-    </w:p>
-    <w:p>
-      <w:r>
-        <w:t>Les algorithmes génétiques se basent sur les principes biologiques de l’évolution, ils intègrent pour la plupart d’entre eux une part de hasard. Ici nous en avons créé deux similaires à la différence de la notion de « sélection » qui varie de l’un à l’autre.</w:t>
-      </w:r>
-    </w:p>
-    <w:p>
-      <w:r>
-        <w:t>On définit ici un individu comme étant une tournée de sommets et une population comme étant un groupe d’individus.</w:t>
-      </w:r>
-    </w:p>
-    <w:p>
-      <w:r>
-        <w:t xml:space="preserve">Dans un premier temps l’algorithme </w:t>
-      </w:r>
-      <w:r>
-        <w:t>s’initialise en générant</w:t>
-      </w:r>
-      <w:r>
-        <w:t xml:space="preserve"> une population d’individus composés aléatoirement.</w:t>
-      </w:r>
-      <w:r>
-        <w:t xml:space="preserve"> A </w:t>
-      </w:r>
-      <w:r>
-        <w:t>partir de ce moment il va faire évoluer sa population jusqu’à ce que le meilleur individu de celle-ci ne s’améliore pas lors de l’évolution de la population n vers la population n + 1 pendant un nombre de générations défini dans le constructeur.</w:t>
-      </w:r>
-    </w:p>
-    <w:p>
-      <w:r>
-        <w:t>L’évolution comporte trois étapes : la sélection, la reproduction et la mutation. Lorsqu’on effectue une sélection on cherche à sélectionner les individus les plus performants de la population précédente sans détruire la diversité de la population ce qui empêcherait son évolutio</w:t>
-      </w:r>
-      <w:r>
-        <w:t xml:space="preserve">n dans le futur. Une fois la sélection terminée on passe à la mutation en faisant </w:t>
-      </w:r>
-      <w:proofErr w:type="spellStart"/>
-      <w:r>
-        <w:t>se</w:t>
-      </w:r>
-      <w:proofErr w:type="spellEnd"/>
-      <w:r>
-        <w:t xml:space="preserve"> reproduire entre eux les couples d’individus sélectionnés. </w:t>
-      </w:r>
-    </w:p>
-    <w:p>
-      <w:r>
-        <w:t xml:space="preserve">La reproduction entre deux individus consiste au fait de « mélanger » leurs deux listes de lieux. Pour cela on sélectionne un indice aléatoire dans le premier parent et on prend tous ses sommets jusqu’à l’indice choisi. Une fois cela fait on retire du second parent les sommets déjà ajoutés à l’enfant et on insère ceux restants </w:t>
-      </w:r>
-      <w:r>
-        <w:t>à la suite de ceux déjà présents chez l’enfant.</w:t>
-      </w:r>
-    </w:p>
-    <w:p>
-      <w:r>
         <w:lastRenderedPageBreak/>
-        <w:t xml:space="preserve"> Cette reproduction faite on applique une mutation,</w:t>
-      </w:r>
-      <w:r>
-        <w:t xml:space="preserve"> </w:t>
-      </w:r>
-      <w:r>
-        <w:t>définie ici comme l’inversion de deux sommets sélectionnés aléatoirement au sein d’un individu</w:t>
-      </w:r>
-      <w:r>
-        <w:t>, sur certains individus choisis au hasard.</w:t>
-      </w:r>
-    </w:p>
-    <w:p>
-      <w:pPr>
-        <w:pStyle w:val="Titre2"/>
-      </w:pPr>
-      <w:r>
-        <w:t>sélection par roulette</w:t>
-      </w:r>
-    </w:p>
-    <w:p>
-      <w:r>
-        <w:t>La sélection par roulette consiste à donner à chaque individu une probabilité d’être sélectionné proportionnelle à la fitness de l’individu.</w:t>
-      </w:r>
-      <w:r>
-        <w:t xml:space="preserve"> On appelle en biologie « fitness » le taux d’adaptation d’un individu</w:t>
-      </w:r>
-      <w:r>
-        <w:t>.</w:t>
-      </w:r>
-    </w:p>
-    <w:p>
-      <w:pPr>
-        <w:pStyle w:val="Titre2"/>
-      </w:pPr>
-      <w:r>
-        <w:t>selection par rang</w:t>
-      </w:r>
-    </w:p>
-    <w:p>
-      <w:r>
-        <w:t>La sélection par rang consiste à donner à chaque individu une probabilité de sélection proportionnelle à son rang dans le classement des individus composant la population.</w:t>
-      </w:r>
-    </w:p>
+        <w:t>Comparaisons</w:t>
+      </w:r>
+    </w:p>
+    <w:p>
+      <w:r>
+        <w:rPr>
+          <w:noProof/>
+        </w:rPr>
+        <w:drawing>
+          <wp:anchor distT="0" distB="0" distL="114300" distR="114300" simplePos="0" relativeHeight="251659264" behindDoc="1" locked="0" layoutInCell="1" allowOverlap="1" wp14:anchorId="0E1FD6D6" wp14:editId="344CA761">
+            <wp:simplePos x="0" y="0"/>
+            <wp:positionH relativeFrom="margin">
+              <wp:align>center</wp:align>
+            </wp:positionH>
+            <wp:positionV relativeFrom="paragraph">
+              <wp:posOffset>337820</wp:posOffset>
+            </wp:positionV>
+            <wp:extent cx="7425054" cy="2751456"/>
+            <wp:effectExtent l="0" t="0" r="5080" b="0"/>
+            <wp:wrapSquare wrapText="bothSides"/>
+            <wp:docPr id="1" name="Image 1" descr="Une image contenant texte, intérieur, afficher, très coloré&#10;&#10;Description générée automatiquement"/>
+            <wp:cNvGraphicFramePr>
+              <a:graphicFrameLocks xmlns:a="http://schemas.openxmlformats.org/drawingml/2006/main" noChangeAspect="1"/>
+            </wp:cNvGraphicFramePr>
+            <a:graphic xmlns:a="http://schemas.openxmlformats.org/drawingml/2006/main">
+              <a:graphicData uri="http://schemas.openxmlformats.org/drawingml/2006/picture">
+                <pic:pic xmlns:pic="http://schemas.openxmlformats.org/drawingml/2006/picture">
+                  <pic:nvPicPr>
+                    <pic:cNvPr id="1" name="Image 1" descr="Une image contenant texte, intérieur, afficher, très coloré&#10;&#10;Description générée automatiquement"/>
+                    <pic:cNvPicPr/>
+                  </pic:nvPicPr>
+                  <pic:blipFill>
+                    <a:blip r:embed="rId9"/>
+                    <a:stretch>
+                      <a:fillRect/>
+                    </a:stretch>
+                  </pic:blipFill>
+                  <pic:spPr>
+                    <a:xfrm>
+                      <a:off x="0" y="0"/>
+                      <a:ext cx="7425054" cy="2751456"/>
+                    </a:xfrm>
+                    <a:prstGeom prst="rect">
+                      <a:avLst/>
+                    </a:prstGeom>
+                  </pic:spPr>
+                </pic:pic>
+              </a:graphicData>
+            </a:graphic>
+            <wp14:sizeRelH relativeFrom="margin">
+              <wp14:pctWidth>0</wp14:pctWidth>
+            </wp14:sizeRelH>
+            <wp14:sizeRelV relativeFrom="margin">
+              <wp14:pctHeight>0</wp14:pctHeight>
+            </wp14:sizeRelV>
+          </wp:anchor>
+        </w:drawing>
+      </w:r>
+    </w:p>
+    <w:p/>
+    <w:p/>
+    <w:p/>
+    <w:p/>
     <w:sectPr>
-      <w:footerReference w:type="default" r:id="rId9"/>
+      <w:footerReference w:type="default" r:id="rId10"/>
+      <w:footerReference w:type="first" r:id="rId11"/>
       <w:pgSz w:w="11906" w:h="16838" w:code="9"/>
-      <w:pgMar w:top="1440" w:right="1616" w:bottom="1440" w:left="1616" w:header="720" w:footer="720" w:gutter="0"/>
+      <w:pgMar w:top="1440" w:right="1616" w:bottom="1440" w:left="1616" w:header="567" w:footer="567" w:gutter="0"/>
       <w:pgNumType w:start="0"/>
       <w:cols w:space="720"/>
       <w:titlePg/>
@@ -485,7 +770,7 @@
 </file>
 
 <file path=word/endnotes.xml><?xml version="1.0" encoding="utf-8"?>
-<w:endnotes xmlns:wpc="http://schemas.microsoft.com/office/word/2010/wordprocessingCanvas" xmlns:cx="http://schemas.microsoft.com/office/drawing/2014/chartex" xmlns:cx1="http://schemas.microsoft.com/office/drawing/2015/9/8/chartex" xmlns:cx2="http://schemas.microsoft.com/office/drawing/2015/10/21/chartex" xmlns:cx3="http://schemas.microsoft.com/office/drawing/2016/5/9/chartex" xmlns:cx4="http://schemas.microsoft.com/office/drawing/2016/5/10/chartex" xmlns:cx5="http://schemas.microsoft.com/office/drawing/2016/5/11/chartex" xmlns:cx6="http://schemas.microsoft.com/office/drawing/2016/5/12/chartex" xmlns:cx7="http://schemas.microsoft.com/office/drawing/2016/5/13/chartex" xmlns:cx8="http://schemas.microsoft.com/office/drawing/2016/5/14/chartex" xmlns:mc="http://schemas.openxmlformats.org/markup-compatibility/2006" xmlns:aink="http://schemas.microsoft.com/office/drawing/2016/ink" xmlns:am3d="http://schemas.microsoft.com/office/drawing/2017/model3d" xmlns:o="urn:schemas-microsoft-com:office:office" xmlns:r="http://schemas.openxmlformats.org/officeDocument/2006/relationships" xmlns:m="http://schemas.openxmlformats.org/officeDocument/2006/math" xmlns:v="urn:schemas-microsoft-com:vml" xmlns:wp14="http://schemas.microsoft.com/office/word/2010/wordprocessingDrawing" xmlns:wp="http://schemas.openxmlformats.org/drawingml/2006/wordprocessingDrawing" xmlns:w10="urn:schemas-microsoft-com:office:word" xmlns:w="http://schemas.openxmlformats.org/wordprocessingml/2006/main" xmlns:w14="http://schemas.microsoft.com/office/word/2010/wordml" xmlns:w15="http://schemas.microsoft.com/office/word/2012/wordml" xmlns:w16cid="http://schemas.microsoft.com/office/word/2016/wordml/cid" xmlns:w16se="http://schemas.microsoft.com/office/word/2015/wordml/symex" xmlns:wpg="http://schemas.microsoft.com/office/word/2010/wordprocessingGroup" xmlns:wpi="http://schemas.microsoft.com/office/word/2010/wordprocessingInk" xmlns:wne="http://schemas.microsoft.com/office/word/2006/wordml" xmlns:wps="http://schemas.microsoft.com/office/word/2010/wordprocessingShape" mc:Ignorable="w14 w15 w16se w16cid wp14">
+<w:endnotes xmlns:wpc="http://schemas.microsoft.com/office/word/2010/wordprocessingCanvas" xmlns:cx="http://schemas.microsoft.com/office/drawing/2014/chartex" xmlns:cx1="http://schemas.microsoft.com/office/drawing/2015/9/8/chartex" xmlns:cx2="http://schemas.microsoft.com/office/drawing/2015/10/21/chartex" xmlns:cx3="http://schemas.microsoft.com/office/drawing/2016/5/9/chartex" xmlns:cx4="http://schemas.microsoft.com/office/drawing/2016/5/10/chartex" xmlns:cx5="http://schemas.microsoft.com/office/drawing/2016/5/11/chartex" xmlns:cx6="http://schemas.microsoft.com/office/drawing/2016/5/12/chartex" xmlns:cx7="http://schemas.microsoft.com/office/drawing/2016/5/13/chartex" xmlns:cx8="http://schemas.microsoft.com/office/drawing/2016/5/14/chartex" xmlns:mc="http://schemas.openxmlformats.org/markup-compatibility/2006" xmlns:aink="http://schemas.microsoft.com/office/drawing/2016/ink" xmlns:am3d="http://schemas.microsoft.com/office/drawing/2017/model3d" xmlns:o="urn:schemas-microsoft-com:office:office" xmlns:oel="http://schemas.microsoft.com/office/2019/extlst" xmlns:r="http://schemas.openxmlformats.org/officeDocument/2006/relationships" xmlns:m="http://schemas.openxmlformats.org/officeDocument/2006/math" xmlns:v="urn:schemas-microsoft-com:vml" xmlns:wp14="http://schemas.microsoft.com/office/word/2010/wordprocessingDrawing" xmlns:wp="http://schemas.openxmlformats.org/drawingml/2006/wordprocessingDrawing" xmlns:w10="urn:schemas-microsoft-com:office:word" xmlns:w="http://schemas.openxmlformats.org/wordprocessingml/2006/main" xmlns:w14="http://schemas.microsoft.com/office/word/2010/wordml" xmlns:w15="http://schemas.microsoft.com/office/word/2012/wordml" xmlns:w16cex="http://schemas.microsoft.com/office/word/2018/wordml/cex" xmlns:w16cid="http://schemas.microsoft.com/office/word/2016/wordml/cid" xmlns:w16="http://schemas.microsoft.com/office/word/2018/wordml" xmlns:w16sdtdh="http://schemas.microsoft.com/office/word/2020/wordml/sdtdatahash" xmlns:w16se="http://schemas.microsoft.com/office/word/2015/wordml/symex" xmlns:wpg="http://schemas.microsoft.com/office/word/2010/wordprocessingGroup" xmlns:wpi="http://schemas.microsoft.com/office/word/2010/wordprocessingInk" xmlns:wne="http://schemas.microsoft.com/office/word/2006/wordml" xmlns:wps="http://schemas.microsoft.com/office/word/2010/wordprocessingShape" mc:Ignorable="w14 w15 w16se w16cid w16 w16cex w16sdtdh wp14">
   <w:endnote w:type="separator" w:id="-1">
     <w:p>
       <w:pPr>
@@ -510,7 +795,7 @@
 </file>
 
 <file path=word/footer1.xml><?xml version="1.0" encoding="utf-8"?>
-<w:ftr xmlns:wpc="http://schemas.microsoft.com/office/word/2010/wordprocessingCanvas" xmlns:cx="http://schemas.microsoft.com/office/drawing/2014/chartex" xmlns:cx1="http://schemas.microsoft.com/office/drawing/2015/9/8/chartex" xmlns:cx2="http://schemas.microsoft.com/office/drawing/2015/10/21/chartex" xmlns:cx3="http://schemas.microsoft.com/office/drawing/2016/5/9/chartex" xmlns:cx4="http://schemas.microsoft.com/office/drawing/2016/5/10/chartex" xmlns:cx5="http://schemas.microsoft.com/office/drawing/2016/5/11/chartex" xmlns:cx6="http://schemas.microsoft.com/office/drawing/2016/5/12/chartex" xmlns:cx7="http://schemas.microsoft.com/office/drawing/2016/5/13/chartex" xmlns:cx8="http://schemas.microsoft.com/office/drawing/2016/5/14/chartex" xmlns:mc="http://schemas.openxmlformats.org/markup-compatibility/2006" xmlns:aink="http://schemas.microsoft.com/office/drawing/2016/ink" xmlns:am3d="http://schemas.microsoft.com/office/drawing/2017/model3d" xmlns:o="urn:schemas-microsoft-com:office:office" xmlns:r="http://schemas.openxmlformats.org/officeDocument/2006/relationships" xmlns:m="http://schemas.openxmlformats.org/officeDocument/2006/math" xmlns:v="urn:schemas-microsoft-com:vml" xmlns:wp14="http://schemas.microsoft.com/office/word/2010/wordprocessingDrawing" xmlns:wp="http://schemas.openxmlformats.org/drawingml/2006/wordprocessingDrawing" xmlns:w10="urn:schemas-microsoft-com:office:word" xmlns:w="http://schemas.openxmlformats.org/wordprocessingml/2006/main" xmlns:w14="http://schemas.microsoft.com/office/word/2010/wordml" xmlns:w15="http://schemas.microsoft.com/office/word/2012/wordml" xmlns:w16cid="http://schemas.microsoft.com/office/word/2016/wordml/cid" xmlns:w16se="http://schemas.microsoft.com/office/word/2015/wordml/symex" xmlns:wpg="http://schemas.microsoft.com/office/word/2010/wordprocessingGroup" xmlns:wpi="http://schemas.microsoft.com/office/word/2010/wordprocessingInk" xmlns:wne="http://schemas.microsoft.com/office/word/2006/wordml" xmlns:wps="http://schemas.microsoft.com/office/word/2010/wordprocessingShape" mc:Ignorable="w14 w15 w16se w16cid wp14">
+<w:ftr xmlns:wpc="http://schemas.microsoft.com/office/word/2010/wordprocessingCanvas" xmlns:cx="http://schemas.microsoft.com/office/drawing/2014/chartex" xmlns:cx1="http://schemas.microsoft.com/office/drawing/2015/9/8/chartex" xmlns:cx2="http://schemas.microsoft.com/office/drawing/2015/10/21/chartex" xmlns:cx3="http://schemas.microsoft.com/office/drawing/2016/5/9/chartex" xmlns:cx4="http://schemas.microsoft.com/office/drawing/2016/5/10/chartex" xmlns:cx5="http://schemas.microsoft.com/office/drawing/2016/5/11/chartex" xmlns:cx6="http://schemas.microsoft.com/office/drawing/2016/5/12/chartex" xmlns:cx7="http://schemas.microsoft.com/office/drawing/2016/5/13/chartex" xmlns:cx8="http://schemas.microsoft.com/office/drawing/2016/5/14/chartex" xmlns:mc="http://schemas.openxmlformats.org/markup-compatibility/2006" xmlns:aink="http://schemas.microsoft.com/office/drawing/2016/ink" xmlns:am3d="http://schemas.microsoft.com/office/drawing/2017/model3d" xmlns:o="urn:schemas-microsoft-com:office:office" xmlns:oel="http://schemas.microsoft.com/office/2019/extlst" xmlns:r="http://schemas.openxmlformats.org/officeDocument/2006/relationships" xmlns:m="http://schemas.openxmlformats.org/officeDocument/2006/math" xmlns:v="urn:schemas-microsoft-com:vml" xmlns:wp14="http://schemas.microsoft.com/office/word/2010/wordprocessingDrawing" xmlns:wp="http://schemas.openxmlformats.org/drawingml/2006/wordprocessingDrawing" xmlns:w10="urn:schemas-microsoft-com:office:word" xmlns:w="http://schemas.openxmlformats.org/wordprocessingml/2006/main" xmlns:w14="http://schemas.microsoft.com/office/word/2010/wordml" xmlns:w15="http://schemas.microsoft.com/office/word/2012/wordml" xmlns:w16cex="http://schemas.microsoft.com/office/word/2018/wordml/cex" xmlns:w16cid="http://schemas.microsoft.com/office/word/2016/wordml/cid" xmlns:w16="http://schemas.microsoft.com/office/word/2018/wordml" xmlns:w16sdtdh="http://schemas.microsoft.com/office/word/2020/wordml/sdtdatahash" xmlns:w16se="http://schemas.microsoft.com/office/word/2015/wordml/symex" xmlns:wpg="http://schemas.microsoft.com/office/word/2010/wordprocessingGroup" xmlns:wpi="http://schemas.microsoft.com/office/word/2010/wordprocessingInk" xmlns:wne="http://schemas.microsoft.com/office/word/2006/wordml" xmlns:wps="http://schemas.microsoft.com/office/word/2010/wordprocessingShape" mc:Ignorable="w14 w15 w16se w16cid w16 w16cex w16sdtdh wp14">
   <w:p>
     <w:pPr>
       <w:pStyle w:val="Pieddepage"/>
@@ -556,8 +841,24 @@
 </w:ftr>
 </file>
 
+<file path=word/footer2.xml><?xml version="1.0" encoding="utf-8"?>
+<w:ftr xmlns:wpc="http://schemas.microsoft.com/office/word/2010/wordprocessingCanvas" xmlns:cx="http://schemas.microsoft.com/office/drawing/2014/chartex" xmlns:cx1="http://schemas.microsoft.com/office/drawing/2015/9/8/chartex" xmlns:cx2="http://schemas.microsoft.com/office/drawing/2015/10/21/chartex" xmlns:cx3="http://schemas.microsoft.com/office/drawing/2016/5/9/chartex" xmlns:cx4="http://schemas.microsoft.com/office/drawing/2016/5/10/chartex" xmlns:cx5="http://schemas.microsoft.com/office/drawing/2016/5/11/chartex" xmlns:cx6="http://schemas.microsoft.com/office/drawing/2016/5/12/chartex" xmlns:cx7="http://schemas.microsoft.com/office/drawing/2016/5/13/chartex" xmlns:cx8="http://schemas.microsoft.com/office/drawing/2016/5/14/chartex" xmlns:mc="http://schemas.openxmlformats.org/markup-compatibility/2006" xmlns:aink="http://schemas.microsoft.com/office/drawing/2016/ink" xmlns:am3d="http://schemas.microsoft.com/office/drawing/2017/model3d" xmlns:o="urn:schemas-microsoft-com:office:office" xmlns:oel="http://schemas.microsoft.com/office/2019/extlst" xmlns:r="http://schemas.openxmlformats.org/officeDocument/2006/relationships" xmlns:m="http://schemas.openxmlformats.org/officeDocument/2006/math" xmlns:v="urn:schemas-microsoft-com:vml" xmlns:wp14="http://schemas.microsoft.com/office/word/2010/wordprocessingDrawing" xmlns:wp="http://schemas.openxmlformats.org/drawingml/2006/wordprocessingDrawing" xmlns:w10="urn:schemas-microsoft-com:office:word" xmlns:w="http://schemas.openxmlformats.org/wordprocessingml/2006/main" xmlns:w14="http://schemas.microsoft.com/office/word/2010/wordml" xmlns:w15="http://schemas.microsoft.com/office/word/2012/wordml" xmlns:w16cex="http://schemas.microsoft.com/office/word/2018/wordml/cex" xmlns:w16cid="http://schemas.microsoft.com/office/word/2016/wordml/cid" xmlns:w16="http://schemas.microsoft.com/office/word/2018/wordml" xmlns:w16sdtdh="http://schemas.microsoft.com/office/word/2020/wordml/sdtdatahash" xmlns:w16se="http://schemas.microsoft.com/office/word/2015/wordml/symex" xmlns:wpg="http://schemas.microsoft.com/office/word/2010/wordprocessingGroup" xmlns:wpi="http://schemas.microsoft.com/office/word/2010/wordprocessingInk" xmlns:wne="http://schemas.microsoft.com/office/word/2006/wordml" xmlns:wps="http://schemas.microsoft.com/office/word/2010/wordprocessingShape" mc:Ignorable="w14 w15 w16se w16cid w16 w16cex w16sdtdh wp14">
+  <w:p>
+    <w:pPr>
+      <w:jc w:val="right"/>
+    </w:pPr>
+    <w:r>
+      <w:t xml:space="preserve">Evan DAMAS &amp; Elia GAUTIER  |  Semestre 2  |  </w:t>
+    </w:r>
+    <w:r>
+      <w:t>SAE2.02</w:t>
+    </w:r>
+  </w:p>
+</w:ftr>
+</file>
+
 <file path=word/footnotes.xml><?xml version="1.0" encoding="utf-8"?>
-<w:footnotes xmlns:wpc="http://schemas.microsoft.com/office/word/2010/wordprocessingCanvas" xmlns:cx="http://schemas.microsoft.com/office/drawing/2014/chartex" xmlns:cx1="http://schemas.microsoft.com/office/drawing/2015/9/8/chartex" xmlns:cx2="http://schemas.microsoft.com/office/drawing/2015/10/21/chartex" xmlns:cx3="http://schemas.microsoft.com/office/drawing/2016/5/9/chartex" xmlns:cx4="http://schemas.microsoft.com/office/drawing/2016/5/10/chartex" xmlns:cx5="http://schemas.microsoft.com/office/drawing/2016/5/11/chartex" xmlns:cx6="http://schemas.microsoft.com/office/drawing/2016/5/12/chartex" xmlns:cx7="http://schemas.microsoft.com/office/drawing/2016/5/13/chartex" xmlns:cx8="http://schemas.microsoft.com/office/drawing/2016/5/14/chartex" xmlns:mc="http://schemas.openxmlformats.org/markup-compatibility/2006" xmlns:aink="http://schemas.microsoft.com/office/drawing/2016/ink" xmlns:am3d="http://schemas.microsoft.com/office/drawing/2017/model3d" xmlns:o="urn:schemas-microsoft-com:office:office" xmlns:r="http://schemas.openxmlformats.org/officeDocument/2006/relationships" xmlns:m="http://schemas.openxmlformats.org/officeDocument/2006/math" xmlns:v="urn:schemas-microsoft-com:vml" xmlns:wp14="http://schemas.microsoft.com/office/word/2010/wordprocessingDrawing" xmlns:wp="http://schemas.openxmlformats.org/drawingml/2006/wordprocessingDrawing" xmlns:w10="urn:schemas-microsoft-com:office:word" xmlns:w="http://schemas.openxmlformats.org/wordprocessingml/2006/main" xmlns:w14="http://schemas.microsoft.com/office/word/2010/wordml" xmlns:w15="http://schemas.microsoft.com/office/word/2012/wordml" xmlns:w16cid="http://schemas.microsoft.com/office/word/2016/wordml/cid" xmlns:w16se="http://schemas.microsoft.com/office/word/2015/wordml/symex" xmlns:wpg="http://schemas.microsoft.com/office/word/2010/wordprocessingGroup" xmlns:wpi="http://schemas.microsoft.com/office/word/2010/wordprocessingInk" xmlns:wne="http://schemas.microsoft.com/office/word/2006/wordml" xmlns:wps="http://schemas.microsoft.com/office/word/2010/wordprocessingShape" mc:Ignorable="w14 w15 w16se w16cid wp14">
+<w:footnotes xmlns:wpc="http://schemas.microsoft.com/office/word/2010/wordprocessingCanvas" xmlns:cx="http://schemas.microsoft.com/office/drawing/2014/chartex" xmlns:cx1="http://schemas.microsoft.com/office/drawing/2015/9/8/chartex" xmlns:cx2="http://schemas.microsoft.com/office/drawing/2015/10/21/chartex" xmlns:cx3="http://schemas.microsoft.com/office/drawing/2016/5/9/chartex" xmlns:cx4="http://schemas.microsoft.com/office/drawing/2016/5/10/chartex" xmlns:cx5="http://schemas.microsoft.com/office/drawing/2016/5/11/chartex" xmlns:cx6="http://schemas.microsoft.com/office/drawing/2016/5/12/chartex" xmlns:cx7="http://schemas.microsoft.com/office/drawing/2016/5/13/chartex" xmlns:cx8="http://schemas.microsoft.com/office/drawing/2016/5/14/chartex" xmlns:mc="http://schemas.openxmlformats.org/markup-compatibility/2006" xmlns:aink="http://schemas.microsoft.com/office/drawing/2016/ink" xmlns:am3d="http://schemas.microsoft.com/office/drawing/2017/model3d" xmlns:o="urn:schemas-microsoft-com:office:office" xmlns:oel="http://schemas.microsoft.com/office/2019/extlst" xmlns:r="http://schemas.openxmlformats.org/officeDocument/2006/relationships" xmlns:m="http://schemas.openxmlformats.org/officeDocument/2006/math" xmlns:v="urn:schemas-microsoft-com:vml" xmlns:wp14="http://schemas.microsoft.com/office/word/2010/wordprocessingDrawing" xmlns:wp="http://schemas.openxmlformats.org/drawingml/2006/wordprocessingDrawing" xmlns:w10="urn:schemas-microsoft-com:office:word" xmlns:w="http://schemas.openxmlformats.org/wordprocessingml/2006/main" xmlns:w14="http://schemas.microsoft.com/office/word/2010/wordml" xmlns:w15="http://schemas.microsoft.com/office/word/2012/wordml" xmlns:w16cex="http://schemas.microsoft.com/office/word/2018/wordml/cex" xmlns:w16cid="http://schemas.microsoft.com/office/word/2016/wordml/cid" xmlns:w16="http://schemas.microsoft.com/office/word/2018/wordml" xmlns:w16sdtdh="http://schemas.microsoft.com/office/word/2020/wordml/sdtdatahash" xmlns:w16se="http://schemas.microsoft.com/office/word/2015/wordml/symex" xmlns:wpg="http://schemas.microsoft.com/office/word/2010/wordprocessingGroup" xmlns:wpi="http://schemas.microsoft.com/office/word/2010/wordprocessingInk" xmlns:wne="http://schemas.microsoft.com/office/word/2006/wordml" xmlns:wps="http://schemas.microsoft.com/office/word/2010/wordprocessingShape" mc:Ignorable="w14 w15 w16se w16cid w16 w16cex w16sdtdh wp14">
   <w:footnote w:type="separator" w:id="-1">
     <w:p>
       <w:pPr>
@@ -582,7 +883,7 @@
 </file>
 
 <file path=word/numbering.xml><?xml version="1.0" encoding="utf-8"?>
-<w:numbering xmlns:wpc="http://schemas.microsoft.com/office/word/2010/wordprocessingCanvas" xmlns:cx="http://schemas.microsoft.com/office/drawing/2014/chartex" xmlns:cx1="http://schemas.microsoft.com/office/drawing/2015/9/8/chartex" xmlns:cx2="http://schemas.microsoft.com/office/drawing/2015/10/21/chartex" xmlns:cx3="http://schemas.microsoft.com/office/drawing/2016/5/9/chartex" xmlns:cx4="http://schemas.microsoft.com/office/drawing/2016/5/10/chartex" xmlns:cx5="http://schemas.microsoft.com/office/drawing/2016/5/11/chartex" xmlns:cx6="http://schemas.microsoft.com/office/drawing/2016/5/12/chartex" xmlns:cx7="http://schemas.microsoft.com/office/drawing/2016/5/13/chartex" xmlns:cx8="http://schemas.microsoft.com/office/drawing/2016/5/14/chartex" xmlns:mc="http://schemas.openxmlformats.org/markup-compatibility/2006" xmlns:aink="http://schemas.microsoft.com/office/drawing/2016/ink" xmlns:am3d="http://schemas.microsoft.com/office/drawing/2017/model3d" xmlns:o="urn:schemas-microsoft-com:office:office" xmlns:r="http://schemas.openxmlformats.org/officeDocument/2006/relationships" xmlns:m="http://schemas.openxmlformats.org/officeDocument/2006/math" xmlns:v="urn:schemas-microsoft-com:vml" xmlns:wp14="http://schemas.microsoft.com/office/word/2010/wordprocessingDrawing" xmlns:wp="http://schemas.openxmlformats.org/drawingml/2006/wordprocessingDrawing" xmlns:w10="urn:schemas-microsoft-com:office:word" xmlns:w="http://schemas.openxmlformats.org/wordprocessingml/2006/main" xmlns:w14="http://schemas.microsoft.com/office/word/2010/wordml" xmlns:w15="http://schemas.microsoft.com/office/word/2012/wordml" xmlns:w16cid="http://schemas.microsoft.com/office/word/2016/wordml/cid" xmlns:w16se="http://schemas.microsoft.com/office/word/2015/wordml/symex" xmlns:wpg="http://schemas.microsoft.com/office/word/2010/wordprocessingGroup" xmlns:wpi="http://schemas.microsoft.com/office/word/2010/wordprocessingInk" xmlns:wne="http://schemas.microsoft.com/office/word/2006/wordml" xmlns:wps="http://schemas.microsoft.com/office/word/2010/wordprocessingShape" mc:Ignorable="w14 w15 w16se w16cid wp14">
+<w:numbering xmlns:wpc="http://schemas.microsoft.com/office/word/2010/wordprocessingCanvas" xmlns:cx="http://schemas.microsoft.com/office/drawing/2014/chartex" xmlns:cx1="http://schemas.microsoft.com/office/drawing/2015/9/8/chartex" xmlns:cx2="http://schemas.microsoft.com/office/drawing/2015/10/21/chartex" xmlns:cx3="http://schemas.microsoft.com/office/drawing/2016/5/9/chartex" xmlns:cx4="http://schemas.microsoft.com/office/drawing/2016/5/10/chartex" xmlns:cx5="http://schemas.microsoft.com/office/drawing/2016/5/11/chartex" xmlns:cx6="http://schemas.microsoft.com/office/drawing/2016/5/12/chartex" xmlns:cx7="http://schemas.microsoft.com/office/drawing/2016/5/13/chartex" xmlns:cx8="http://schemas.microsoft.com/office/drawing/2016/5/14/chartex" xmlns:mc="http://schemas.openxmlformats.org/markup-compatibility/2006" xmlns:aink="http://schemas.microsoft.com/office/drawing/2016/ink" xmlns:am3d="http://schemas.microsoft.com/office/drawing/2017/model3d" xmlns:o="urn:schemas-microsoft-com:office:office" xmlns:oel="http://schemas.microsoft.com/office/2019/extlst" xmlns:r="http://schemas.openxmlformats.org/officeDocument/2006/relationships" xmlns:m="http://schemas.openxmlformats.org/officeDocument/2006/math" xmlns:v="urn:schemas-microsoft-com:vml" xmlns:wp14="http://schemas.microsoft.com/office/word/2010/wordprocessingDrawing" xmlns:wp="http://schemas.openxmlformats.org/drawingml/2006/wordprocessingDrawing" xmlns:w10="urn:schemas-microsoft-com:office:word" xmlns:w="http://schemas.openxmlformats.org/wordprocessingml/2006/main" xmlns:w14="http://schemas.microsoft.com/office/word/2010/wordml" xmlns:w15="http://schemas.microsoft.com/office/word/2012/wordml" xmlns:w16cex="http://schemas.microsoft.com/office/word/2018/wordml/cex" xmlns:w16cid="http://schemas.microsoft.com/office/word/2016/wordml/cid" xmlns:w16="http://schemas.microsoft.com/office/word/2018/wordml" xmlns:w16sdtdh="http://schemas.microsoft.com/office/word/2020/wordml/sdtdatahash" xmlns:w16se="http://schemas.microsoft.com/office/word/2015/wordml/symex" xmlns:wpg="http://schemas.microsoft.com/office/word/2010/wordprocessingGroup" xmlns:wpi="http://schemas.microsoft.com/office/word/2010/wordprocessingInk" xmlns:wne="http://schemas.microsoft.com/office/word/2006/wordml" xmlns:wps="http://schemas.microsoft.com/office/word/2010/wordprocessingShape" mc:Ignorable="w14 w15 w16se w16cid w16 w16cex w16sdtdh wp14">
   <w:abstractNum w:abstractNumId="0" w15:restartNumberingAfterBreak="0">
     <w:nsid w:val="FFFFFF7C"/>
     <w:multiLevelType w:val="singleLevel"/>
@@ -855,6 +1156,93 @@
     </w:lvl>
   </w:abstractNum>
   <w:abstractNum w:abstractNumId="11" w15:restartNumberingAfterBreak="0">
+    <w:nsid w:val="0B5A29F1"/>
+    <w:multiLevelType w:val="hybridMultilevel"/>
+    <w:tmpl w:val="F5A8F850"/>
+    <w:lvl w:ilvl="0" w:tplc="CDDAB7E4">
+      <w:start w:val="1"/>
+      <w:numFmt w:val="upperRoman"/>
+      <w:pStyle w:val="Titre1"/>
+      <w:lvlText w:val="%1."/>
+      <w:lvlJc w:val="right"/>
+      <w:pPr>
+        <w:ind w:left="720" w:hanging="360"/>
+      </w:pPr>
+    </w:lvl>
+    <w:lvl w:ilvl="1" w:tplc="040C0019" w:tentative="1">
+      <w:start w:val="1"/>
+      <w:numFmt w:val="lowerLetter"/>
+      <w:lvlText w:val="%2."/>
+      <w:lvlJc w:val="left"/>
+      <w:pPr>
+        <w:ind w:left="1440" w:hanging="360"/>
+      </w:pPr>
+    </w:lvl>
+    <w:lvl w:ilvl="2" w:tplc="040C001B" w:tentative="1">
+      <w:start w:val="1"/>
+      <w:numFmt w:val="lowerRoman"/>
+      <w:lvlText w:val="%3."/>
+      <w:lvlJc w:val="right"/>
+      <w:pPr>
+        <w:ind w:left="2160" w:hanging="180"/>
+      </w:pPr>
+    </w:lvl>
+    <w:lvl w:ilvl="3" w:tplc="040C000F" w:tentative="1">
+      <w:start w:val="1"/>
+      <w:numFmt w:val="decimal"/>
+      <w:lvlText w:val="%4."/>
+      <w:lvlJc w:val="left"/>
+      <w:pPr>
+        <w:ind w:left="2880" w:hanging="360"/>
+      </w:pPr>
+    </w:lvl>
+    <w:lvl w:ilvl="4" w:tplc="040C0019" w:tentative="1">
+      <w:start w:val="1"/>
+      <w:numFmt w:val="lowerLetter"/>
+      <w:lvlText w:val="%5."/>
+      <w:lvlJc w:val="left"/>
+      <w:pPr>
+        <w:ind w:left="3600" w:hanging="360"/>
+      </w:pPr>
+    </w:lvl>
+    <w:lvl w:ilvl="5" w:tplc="040C001B" w:tentative="1">
+      <w:start w:val="1"/>
+      <w:numFmt w:val="lowerRoman"/>
+      <w:lvlText w:val="%6."/>
+      <w:lvlJc w:val="right"/>
+      <w:pPr>
+        <w:ind w:left="4320" w:hanging="180"/>
+      </w:pPr>
+    </w:lvl>
+    <w:lvl w:ilvl="6" w:tplc="040C000F" w:tentative="1">
+      <w:start w:val="1"/>
+      <w:numFmt w:val="decimal"/>
+      <w:lvlText w:val="%7."/>
+      <w:lvlJc w:val="left"/>
+      <w:pPr>
+        <w:ind w:left="5040" w:hanging="360"/>
+      </w:pPr>
+    </w:lvl>
+    <w:lvl w:ilvl="7" w:tplc="040C0019" w:tentative="1">
+      <w:start w:val="1"/>
+      <w:numFmt w:val="lowerLetter"/>
+      <w:lvlText w:val="%8."/>
+      <w:lvlJc w:val="left"/>
+      <w:pPr>
+        <w:ind w:left="5760" w:hanging="360"/>
+      </w:pPr>
+    </w:lvl>
+    <w:lvl w:ilvl="8" w:tplc="040C001B" w:tentative="1">
+      <w:start w:val="1"/>
+      <w:numFmt w:val="lowerRoman"/>
+      <w:lvlText w:val="%9."/>
+      <w:lvlJc w:val="right"/>
+      <w:pPr>
+        <w:ind w:left="6480" w:hanging="180"/>
+      </w:pPr>
+    </w:lvl>
+  </w:abstractNum>
+  <w:abstractNum w:abstractNumId="12" w15:restartNumberingAfterBreak="0">
     <w:nsid w:val="1BE4265D"/>
     <w:multiLevelType w:val="multilevel"/>
     <w:tmpl w:val="0409001F"/>
@@ -940,7 +1328,7 @@
       </w:pPr>
     </w:lvl>
   </w:abstractNum>
-  <w:abstractNum w:abstractNumId="12" w15:restartNumberingAfterBreak="0">
+  <w:abstractNum w:abstractNumId="13" w15:restartNumberingAfterBreak="0">
     <w:nsid w:val="1F8F5B63"/>
     <w:multiLevelType w:val="multilevel"/>
     <w:tmpl w:val="1CD6B866"/>
@@ -1027,7 +1415,7 @@
       </w:pPr>
     </w:lvl>
   </w:abstractNum>
-  <w:abstractNum w:abstractNumId="13" w15:restartNumberingAfterBreak="0">
+  <w:abstractNum w:abstractNumId="14" w15:restartNumberingAfterBreak="0">
     <w:nsid w:val="2A3440CC"/>
     <w:multiLevelType w:val="multilevel"/>
     <w:tmpl w:val="B5CE5722"/>
@@ -1114,7 +1502,7 @@
       </w:pPr>
     </w:lvl>
   </w:abstractNum>
-  <w:abstractNum w:abstractNumId="14" w15:restartNumberingAfterBreak="0">
+  <w:abstractNum w:abstractNumId="15" w15:restartNumberingAfterBreak="0">
     <w:nsid w:val="65BC2713"/>
     <w:multiLevelType w:val="multilevel"/>
     <w:tmpl w:val="04090023"/>
@@ -1201,7 +1589,7 @@
       </w:pPr>
     </w:lvl>
   </w:abstractNum>
-  <w:abstractNum w:abstractNumId="15" w15:restartNumberingAfterBreak="0">
+  <w:abstractNum w:abstractNumId="16" w15:restartNumberingAfterBreak="0">
     <w:nsid w:val="6BE0360C"/>
     <w:multiLevelType w:val="multilevel"/>
     <w:tmpl w:val="2E969558"/>
@@ -1288,76 +1676,79 @@
       </w:pPr>
     </w:lvl>
   </w:abstractNum>
-  <w:num w:numId="1">
+  <w:num w:numId="1" w16cid:durableId="1338072734">
     <w:abstractNumId w:val="9"/>
   </w:num>
-  <w:num w:numId="2">
+  <w:num w:numId="2" w16cid:durableId="806169184">
     <w:abstractNumId w:val="9"/>
   </w:num>
-  <w:num w:numId="3">
+  <w:num w:numId="3" w16cid:durableId="1493521003">
     <w:abstractNumId w:val="8"/>
   </w:num>
-  <w:num w:numId="4">
+  <w:num w:numId="4" w16cid:durableId="1632437155">
     <w:abstractNumId w:val="8"/>
   </w:num>
-  <w:num w:numId="5">
+  <w:num w:numId="5" w16cid:durableId="713775739">
     <w:abstractNumId w:val="9"/>
   </w:num>
-  <w:num w:numId="6">
+  <w:num w:numId="6" w16cid:durableId="1231385313">
     <w:abstractNumId w:val="8"/>
   </w:num>
-  <w:num w:numId="7">
-    <w:abstractNumId w:val="11"/>
+  <w:num w:numId="7" w16cid:durableId="1842772535">
+    <w:abstractNumId w:val="12"/>
   </w:num>
-  <w:num w:numId="8">
+  <w:num w:numId="8" w16cid:durableId="1870485266">
     <w:abstractNumId w:val="10"/>
   </w:num>
-  <w:num w:numId="9">
+  <w:num w:numId="9" w16cid:durableId="562721969">
+    <w:abstractNumId w:val="14"/>
+  </w:num>
+  <w:num w:numId="10" w16cid:durableId="1793984258">
     <w:abstractNumId w:val="13"/>
   </w:num>
-  <w:num w:numId="10">
-    <w:abstractNumId w:val="12"/>
+  <w:num w:numId="11" w16cid:durableId="224024221">
+    <w:abstractNumId w:val="16"/>
   </w:num>
-  <w:num w:numId="11">
+  <w:num w:numId="12" w16cid:durableId="1947808339">
     <w:abstractNumId w:val="15"/>
   </w:num>
-  <w:num w:numId="12">
-    <w:abstractNumId w:val="14"/>
-  </w:num>
-  <w:num w:numId="13">
+  <w:num w:numId="13" w16cid:durableId="2060933791">
     <w:abstractNumId w:val="7"/>
   </w:num>
-  <w:num w:numId="14">
+  <w:num w:numId="14" w16cid:durableId="1127431287">
     <w:abstractNumId w:val="6"/>
   </w:num>
-  <w:num w:numId="15">
+  <w:num w:numId="15" w16cid:durableId="1919709254">
     <w:abstractNumId w:val="5"/>
   </w:num>
-  <w:num w:numId="16">
+  <w:num w:numId="16" w16cid:durableId="357439000">
     <w:abstractNumId w:val="4"/>
   </w:num>
-  <w:num w:numId="17">
+  <w:num w:numId="17" w16cid:durableId="2103989159">
     <w:abstractNumId w:val="3"/>
   </w:num>
-  <w:num w:numId="18">
+  <w:num w:numId="18" w16cid:durableId="1153065493">
     <w:abstractNumId w:val="2"/>
   </w:num>
-  <w:num w:numId="19">
+  <w:num w:numId="19" w16cid:durableId="463231893">
     <w:abstractNumId w:val="1"/>
   </w:num>
-  <w:num w:numId="20">
+  <w:num w:numId="20" w16cid:durableId="2055614684">
     <w:abstractNumId w:val="0"/>
+  </w:num>
+  <w:num w:numId="21" w16cid:durableId="1000961699">
+    <w:abstractNumId w:val="11"/>
   </w:num>
 </w:numbering>
 </file>
 
 <file path=word/styles.xml><?xml version="1.0" encoding="utf-8"?>
-<w:styles xmlns:mc="http://schemas.openxmlformats.org/markup-compatibility/2006" xmlns:r="http://schemas.openxmlformats.org/officeDocument/2006/relationships" xmlns:w="http://schemas.openxmlformats.org/wordprocessingml/2006/main" xmlns:w14="http://schemas.microsoft.com/office/word/2010/wordml" xmlns:w15="http://schemas.microsoft.com/office/word/2012/wordml" xmlns:w16cid="http://schemas.microsoft.com/office/word/2016/wordml/cid" xmlns:w16se="http://schemas.microsoft.com/office/word/2015/wordml/symex" mc:Ignorable="w14 w15 w16se w16cid">
+<w:styles xmlns:mc="http://schemas.openxmlformats.org/markup-compatibility/2006" xmlns:r="http://schemas.openxmlformats.org/officeDocument/2006/relationships" xmlns:w="http://schemas.openxmlformats.org/wordprocessingml/2006/main" xmlns:w14="http://schemas.microsoft.com/office/word/2010/wordml" xmlns:w15="http://schemas.microsoft.com/office/word/2012/wordml" xmlns:w16cex="http://schemas.microsoft.com/office/word/2018/wordml/cex" xmlns:w16cid="http://schemas.microsoft.com/office/word/2016/wordml/cid" xmlns:w16="http://schemas.microsoft.com/office/word/2018/wordml" xmlns:w16sdtdh="http://schemas.microsoft.com/office/word/2020/wordml/sdtdatahash" xmlns:w16se="http://schemas.microsoft.com/office/word/2015/wordml/symex" mc:Ignorable="w14 w15 w16se w16cid w16 w16cex w16sdtdh">
   <w:docDefaults>
     <w:rPrDefault>
       <w:rPr>
         <w:rFonts w:asciiTheme="minorHAnsi" w:eastAsiaTheme="minorEastAsia" w:hAnsiTheme="minorHAnsi" w:cstheme="minorBidi"/>
-        <w:color w:val="4D322D" w:themeColor="text2"/>
+        <w:color w:val="424242" w:themeColor="text2"/>
         <w:sz w:val="22"/>
         <w:szCs w:val="22"/>
         <w:lang w:val="fr-FR" w:eastAsia="ja-JP" w:bidi="ar-SA"/>
@@ -1369,7 +1760,7 @@
       </w:pPr>
     </w:pPrDefault>
   </w:docDefaults>
-  <w:latentStyles w:defLockedState="0" w:defUIPriority="99" w:defSemiHidden="0" w:defUnhideWhenUsed="0" w:defQFormat="0" w:count="375">
+  <w:latentStyles w:defLockedState="0" w:defUIPriority="99" w:defSemiHidden="0" w:defUnhideWhenUsed="0" w:defQFormat="0" w:count="376">
     <w:lsdException w:name="Normal" w:uiPriority="0" w:qFormat="1"/>
     <w:lsdException w:name="heading 1" w:uiPriority="0" w:qFormat="1"/>
     <w:lsdException w:name="heading 2" w:semiHidden="1" w:uiPriority="0" w:unhideWhenUsed="1" w:qFormat="1"/>
@@ -1475,6 +1866,7 @@
     <w:lsdException w:name="HTML Sample" w:semiHidden="1" w:unhideWhenUsed="1"/>
     <w:lsdException w:name="HTML Typewriter" w:semiHidden="1" w:unhideWhenUsed="1"/>
     <w:lsdException w:name="HTML Variable" w:semiHidden="1" w:unhideWhenUsed="1"/>
+    <w:lsdException w:name="Normal Table" w:semiHidden="1" w:unhideWhenUsed="1"/>
     <w:lsdException w:name="annotation subject" w:semiHidden="1" w:unhideWhenUsed="1"/>
     <w:lsdException w:name="No List" w:semiHidden="1" w:unhideWhenUsed="1"/>
     <w:lsdException w:name="Outline List 1" w:semiHidden="1" w:unhideWhenUsed="1"/>
@@ -1518,8 +1910,10 @@
     <w:lsdException w:name="Table Elegant" w:semiHidden="1" w:unhideWhenUsed="1"/>
     <w:lsdException w:name="Table Professional" w:semiHidden="1" w:unhideWhenUsed="1"/>
     <w:lsdException w:name="Table Subtle 1" w:semiHidden="1" w:unhideWhenUsed="1"/>
+    <w:lsdException w:name="Table Subtle 2" w:semiHidden="1" w:unhideWhenUsed="1"/>
     <w:lsdException w:name="Table Web 1" w:semiHidden="1" w:unhideWhenUsed="1"/>
     <w:lsdException w:name="Table Web 2" w:semiHidden="1" w:unhideWhenUsed="1"/>
+    <w:lsdException w:name="Table Web 3" w:semiHidden="1" w:unhideWhenUsed="1"/>
     <w:lsdException w:name="Balloon Text" w:semiHidden="1" w:unhideWhenUsed="1"/>
     <w:lsdException w:name="Table Grid" w:uiPriority="59"/>
     <w:lsdException w:name="Table Theme" w:semiHidden="1" w:unhideWhenUsed="1"/>
@@ -1742,30 +2136,45 @@
     <w:lsdException w:name="Smart Hyperlink" w:semiHidden="1" w:unhideWhenUsed="1"/>
     <w:lsdException w:name="Hashtag" w:semiHidden="1" w:unhideWhenUsed="1"/>
     <w:lsdException w:name="Unresolved Mention" w:semiHidden="1" w:unhideWhenUsed="1"/>
+    <w:lsdException w:name="Smart Link" w:semiHidden="1" w:unhideWhenUsed="1"/>
   </w:latentStyles>
   <w:style w:type="paragraph" w:default="1" w:styleId="Normal">
     <w:name w:val="Normal"/>
     <w:qFormat/>
-    <w:rsid w:val="00FD1504"/>
+    <w:rsid w:val="001B08BD"/>
+    <w:pPr>
+      <w:jc w:val="both"/>
+    </w:pPr>
+    <w:rPr>
+      <w:color w:val="BFBFBF" w:themeColor="background1" w:themeShade="BF"/>
+      <w:spacing w:val="6"/>
+      <w:sz w:val="20"/>
+    </w:rPr>
   </w:style>
   <w:style w:type="paragraph" w:styleId="Titre1">
     <w:name w:val="heading 1"/>
     <w:basedOn w:val="Normal"/>
     <w:next w:val="Normal"/>
     <w:link w:val="Titre1Car"/>
+    <w:autoRedefine/>
     <w:uiPriority w:val="4"/>
     <w:qFormat/>
-    <w:rsid w:val="00A122DB"/>
+    <w:rsid w:val="0098021E"/>
     <w:pPr>
       <w:keepNext/>
       <w:keepLines/>
-      <w:spacing w:before="600" w:after="60"/>
+      <w:numPr>
+        <w:numId w:val="21"/>
+      </w:numPr>
+      <w:spacing w:before="720" w:after="0"/>
+      <w:ind w:left="714" w:hanging="357"/>
       <w:outlineLvl w:val="0"/>
     </w:pPr>
     <w:rPr>
       <w:rFonts w:asciiTheme="majorHAnsi" w:eastAsiaTheme="majorEastAsia" w:hAnsiTheme="majorHAnsi" w:cstheme="majorBidi"/>
-      <w:color w:val="3F251D" w:themeColor="accent1"/>
-      <w:sz w:val="30"/>
+      <w:color w:val="890A0A" w:themeColor="accent1" w:themeShade="BF"/>
+      <w:spacing w:val="40"/>
+      <w:sz w:val="36"/>
       <w:szCs w:val="30"/>
     </w:rPr>
   </w:style>
@@ -1777,17 +2186,18 @@
     <w:uiPriority w:val="4"/>
     <w:unhideWhenUsed/>
     <w:qFormat/>
-    <w:rsid w:val="00A122DB"/>
+    <w:rsid w:val="0098021E"/>
     <w:pPr>
       <w:keepNext/>
       <w:keepLines/>
-      <w:spacing w:before="240" w:after="0"/>
+      <w:spacing w:before="480" w:after="0"/>
       <w:outlineLvl w:val="1"/>
     </w:pPr>
     <w:rPr>
       <w:rFonts w:asciiTheme="majorHAnsi" w:eastAsiaTheme="majorEastAsia" w:hAnsiTheme="majorHAnsi" w:cstheme="majorBidi"/>
       <w:caps/>
-      <w:color w:val="3F251D" w:themeColor="accent1"/>
+      <w:color w:val="B80E0F" w:themeColor="accent1"/>
+      <w:sz w:val="28"/>
     </w:rPr>
   </w:style>
   <w:style w:type="paragraph" w:styleId="Titre3">
@@ -1798,16 +2208,17 @@
     <w:uiPriority w:val="4"/>
     <w:unhideWhenUsed/>
     <w:qFormat/>
-    <w:rsid w:val="00A122DB"/>
+    <w:rsid w:val="0098021E"/>
     <w:pPr>
       <w:keepNext/>
       <w:keepLines/>
-      <w:spacing w:before="200" w:after="0"/>
+      <w:spacing w:before="360" w:after="0"/>
       <w:outlineLvl w:val="2"/>
     </w:pPr>
     <w:rPr>
       <w:rFonts w:asciiTheme="majorHAnsi" w:eastAsiaTheme="majorEastAsia" w:hAnsiTheme="majorHAnsi" w:cstheme="majorBidi"/>
-      <w:color w:val="3F251D" w:themeColor="accent1"/>
+      <w:color w:val="F15051" w:themeColor="accent1" w:themeTint="99"/>
+      <w:sz w:val="24"/>
     </w:rPr>
   </w:style>
   <w:style w:type="paragraph" w:styleId="Titre5">
@@ -1828,7 +2239,7 @@
     </w:pPr>
     <w:rPr>
       <w:rFonts w:asciiTheme="majorHAnsi" w:eastAsiaTheme="majorEastAsia" w:hAnsiTheme="majorHAnsi" w:cstheme="majorBidi"/>
-      <w:color w:val="1F120E" w:themeColor="accent1" w:themeShade="80"/>
+      <w:color w:val="5C0707" w:themeColor="accent1" w:themeShade="80"/>
     </w:rPr>
   </w:style>
   <w:style w:type="paragraph" w:styleId="Titre6">
@@ -1851,7 +2262,7 @@
       <w:rFonts w:asciiTheme="majorHAnsi" w:eastAsiaTheme="majorEastAsia" w:hAnsiTheme="majorHAnsi" w:cstheme="majorBidi"/>
       <w:i/>
       <w:iCs/>
-      <w:color w:val="1F120E" w:themeColor="accent1" w:themeShade="7F"/>
+      <w:color w:val="5B0707" w:themeColor="accent1" w:themeShade="7F"/>
     </w:rPr>
   </w:style>
   <w:style w:type="paragraph" w:styleId="Titre8">
@@ -1903,6 +2314,7 @@
   <w:style w:type="character" w:default="1" w:styleId="Policepardfaut">
     <w:name w:val="Default Paragraph Font"/>
     <w:uiPriority w:val="1"/>
+    <w:semiHidden/>
     <w:unhideWhenUsed/>
   </w:style>
   <w:style w:type="table" w:default="1" w:styleId="TableauNormal">
@@ -2032,22 +2444,27 @@
     <w:basedOn w:val="Normal"/>
     <w:uiPriority w:val="4"/>
     <w:qFormat/>
+    <w:rsid w:val="00F638E9"/>
     <w:pPr>
       <w:spacing w:before="360" w:after="0"/>
       <w:contextualSpacing/>
       <w:jc w:val="center"/>
     </w:pPr>
+    <w:rPr>
+      <w:sz w:val="32"/>
+    </w:rPr>
   </w:style>
   <w:style w:type="character" w:customStyle="1" w:styleId="Titre1Car">
     <w:name w:val="Titre 1 Car"/>
     <w:basedOn w:val="Policepardfaut"/>
     <w:link w:val="Titre1"/>
     <w:uiPriority w:val="4"/>
-    <w:rsid w:val="00690EFD"/>
+    <w:rsid w:val="0098021E"/>
     <w:rPr>
       <w:rFonts w:asciiTheme="majorHAnsi" w:eastAsiaTheme="majorEastAsia" w:hAnsiTheme="majorHAnsi" w:cstheme="majorBidi"/>
-      <w:color w:val="3F251D" w:themeColor="accent1"/>
-      <w:sz w:val="30"/>
+      <w:color w:val="890A0A" w:themeColor="accent1" w:themeShade="BF"/>
+      <w:spacing w:val="40"/>
+      <w:sz w:val="36"/>
       <w:szCs w:val="30"/>
     </w:rPr>
   </w:style>
@@ -2056,13 +2473,13 @@
     <w:basedOn w:val="Policepardfaut"/>
     <w:link w:val="Titre2"/>
     <w:uiPriority w:val="4"/>
-    <w:rsid w:val="00690EFD"/>
+    <w:rsid w:val="0098021E"/>
     <w:rPr>
       <w:rFonts w:asciiTheme="majorHAnsi" w:eastAsiaTheme="majorEastAsia" w:hAnsiTheme="majorHAnsi" w:cstheme="majorBidi"/>
       <w:caps/>
-      <w:color w:val="3F251D" w:themeColor="accent1"/>
-      <w:sz w:val="22"/>
-      <w:szCs w:val="22"/>
+      <w:color w:val="B80E0F" w:themeColor="accent1"/>
+      <w:spacing w:val="6"/>
+      <w:sz w:val="28"/>
     </w:rPr>
   </w:style>
   <w:style w:type="character" w:customStyle="1" w:styleId="Titre3Car">
@@ -2070,12 +2487,12 @@
     <w:basedOn w:val="Policepardfaut"/>
     <w:link w:val="Titre3"/>
     <w:uiPriority w:val="4"/>
-    <w:rsid w:val="00690EFD"/>
+    <w:rsid w:val="0098021E"/>
     <w:rPr>
       <w:rFonts w:asciiTheme="majorHAnsi" w:eastAsiaTheme="majorEastAsia" w:hAnsiTheme="majorHAnsi" w:cstheme="majorBidi"/>
-      <w:color w:val="3F251D" w:themeColor="accent1"/>
-      <w:sz w:val="22"/>
-      <w:szCs w:val="22"/>
+      <w:color w:val="F15051" w:themeColor="accent1" w:themeTint="99"/>
+      <w:spacing w:val="6"/>
+      <w:sz w:val="24"/>
     </w:rPr>
   </w:style>
   <w:style w:type="character" w:customStyle="1" w:styleId="Titre5Car">
@@ -2087,7 +2504,7 @@
     <w:rsid w:val="00690EFD"/>
     <w:rPr>
       <w:rFonts w:asciiTheme="majorHAnsi" w:eastAsiaTheme="majorEastAsia" w:hAnsiTheme="majorHAnsi" w:cstheme="majorBidi"/>
-      <w:color w:val="1F120E" w:themeColor="accent1" w:themeShade="80"/>
+      <w:color w:val="5C0707" w:themeColor="accent1" w:themeShade="80"/>
     </w:rPr>
   </w:style>
   <w:style w:type="character" w:customStyle="1" w:styleId="Titre6Car">
@@ -2101,7 +2518,7 @@
       <w:rFonts w:asciiTheme="majorHAnsi" w:eastAsiaTheme="majorEastAsia" w:hAnsiTheme="majorHAnsi" w:cstheme="majorBidi"/>
       <w:i/>
       <w:iCs/>
-      <w:color w:val="1F120E" w:themeColor="accent1" w:themeShade="7F"/>
+      <w:color w:val="5B0707" w:themeColor="accent1" w:themeShade="7F"/>
     </w:rPr>
   </w:style>
   <w:style w:type="paragraph" w:styleId="Listepuces">
@@ -2133,21 +2550,27 @@
     <w:name w:val="Title"/>
     <w:basedOn w:val="Normal"/>
     <w:link w:val="TitreCar"/>
+    <w:autoRedefine/>
     <w:uiPriority w:val="2"/>
     <w:unhideWhenUsed/>
     <w:qFormat/>
-    <w:rsid w:val="00FD1504"/>
-    <w:pPr>
-      <w:spacing w:before="440" w:after="40" w:line="240" w:lineRule="auto"/>
+    <w:rsid w:val="00366671"/>
+    <w:pPr>
+      <w:pBdr>
+        <w:top w:val="single" w:sz="24" w:space="1" w:color="B80E0F" w:themeColor="accent1"/>
+        <w:bottom w:val="single" w:sz="24" w:space="1" w:color="B80E0F" w:themeColor="accent1"/>
+      </w:pBdr>
+      <w:spacing w:before="440" w:after="40" w:line="276" w:lineRule="auto"/>
       <w:contextualSpacing/>
       <w:jc w:val="center"/>
     </w:pPr>
     <w:rPr>
       <w:rFonts w:asciiTheme="majorHAnsi" w:eastAsiaTheme="majorEastAsia" w:hAnsiTheme="majorHAnsi" w:cstheme="majorBidi"/>
-      <w:color w:val="3F251D" w:themeColor="accent1"/>
+      <w:color w:val="B80E0F" w:themeColor="accent1"/>
+      <w:spacing w:val="90"/>
       <w:kern w:val="28"/>
-      <w:sz w:val="60"/>
-      <w:szCs w:val="60"/>
+      <w:sz w:val="56"/>
+      <w:szCs w:val="56"/>
     </w:rPr>
   </w:style>
   <w:style w:type="character" w:customStyle="1" w:styleId="TitreCar">
@@ -2155,23 +2578,25 @@
     <w:basedOn w:val="Policepardfaut"/>
     <w:link w:val="Titre"/>
     <w:uiPriority w:val="2"/>
-    <w:rsid w:val="00FD1504"/>
+    <w:rsid w:val="00366671"/>
     <w:rPr>
       <w:rFonts w:asciiTheme="majorHAnsi" w:eastAsiaTheme="majorEastAsia" w:hAnsiTheme="majorHAnsi" w:cstheme="majorBidi"/>
-      <w:color w:val="3F251D" w:themeColor="accent1"/>
+      <w:color w:val="B80E0F" w:themeColor="accent1"/>
+      <w:spacing w:val="90"/>
       <w:kern w:val="28"/>
-      <w:sz w:val="60"/>
-      <w:szCs w:val="60"/>
+      <w:sz w:val="56"/>
+      <w:szCs w:val="56"/>
     </w:rPr>
   </w:style>
   <w:style w:type="paragraph" w:styleId="Sous-titre">
     <w:name w:val="Subtitle"/>
     <w:basedOn w:val="Normal"/>
     <w:link w:val="Sous-titreCar"/>
+    <w:autoRedefine/>
     <w:uiPriority w:val="3"/>
     <w:unhideWhenUsed/>
     <w:qFormat/>
-    <w:rsid w:val="00FD1504"/>
+    <w:rsid w:val="00366671"/>
     <w:pPr>
       <w:numPr>
         <w:ilvl w:val="1"/>
@@ -2183,7 +2608,7 @@
     <w:rPr>
       <w:rFonts w:asciiTheme="majorHAnsi" w:eastAsiaTheme="majorEastAsia" w:hAnsiTheme="majorHAnsi" w:cstheme="majorBidi"/>
       <w:caps/>
-      <w:sz w:val="26"/>
+      <w:sz w:val="36"/>
       <w:szCs w:val="26"/>
     </w:rPr>
   </w:style>
@@ -2192,11 +2617,13 @@
     <w:basedOn w:val="Policepardfaut"/>
     <w:link w:val="Sous-titre"/>
     <w:uiPriority w:val="3"/>
-    <w:rsid w:val="00FD1504"/>
+    <w:rsid w:val="00366671"/>
     <w:rPr>
       <w:rFonts w:asciiTheme="majorHAnsi" w:eastAsiaTheme="majorEastAsia" w:hAnsiTheme="majorHAnsi" w:cstheme="majorBidi"/>
       <w:caps/>
-      <w:sz w:val="26"/>
+      <w:color w:val="BFBFBF" w:themeColor="background1" w:themeShade="BF"/>
+      <w:spacing w:val="6"/>
+      <w:sz w:val="36"/>
       <w:szCs w:val="26"/>
     </w:rPr>
   </w:style>
@@ -2399,12 +2826,12 @@
     </w:pPr>
     <w:tblPr>
       <w:tblBorders>
-        <w:top w:val="single" w:sz="4" w:space="0" w:color="3F251D" w:themeColor="accent1"/>
-        <w:left w:val="single" w:sz="4" w:space="0" w:color="3F251D" w:themeColor="accent1"/>
-        <w:bottom w:val="single" w:sz="4" w:space="0" w:color="3F251D" w:themeColor="accent1"/>
-        <w:right w:val="single" w:sz="4" w:space="0" w:color="3F251D" w:themeColor="accent1"/>
-        <w:insideH w:val="single" w:sz="4" w:space="0" w:color="3F251D" w:themeColor="accent1"/>
-        <w:insideV w:val="single" w:sz="4" w:space="0" w:color="3F251D" w:themeColor="accent1"/>
+        <w:top w:val="single" w:sz="4" w:space="0" w:color="B80E0F" w:themeColor="accent1"/>
+        <w:left w:val="single" w:sz="4" w:space="0" w:color="B80E0F" w:themeColor="accent1"/>
+        <w:bottom w:val="single" w:sz="4" w:space="0" w:color="B80E0F" w:themeColor="accent1"/>
+        <w:right w:val="single" w:sz="4" w:space="0" w:color="B80E0F" w:themeColor="accent1"/>
+        <w:insideH w:val="single" w:sz="4" w:space="0" w:color="B80E0F" w:themeColor="accent1"/>
+        <w:insideV w:val="single" w:sz="4" w:space="0" w:color="B80E0F" w:themeColor="accent1"/>
       </w:tblBorders>
     </w:tblPr>
     <w:tblStylePr w:type="firstRow">
@@ -2831,673 +3258,10 @@
 </w:styles>
 </file>
 
-<file path=word/glossary/document.xml><?xml version="1.0" encoding="utf-8"?>
-<w:glossaryDocument xmlns:wpc="http://schemas.microsoft.com/office/word/2010/wordprocessingCanvas" xmlns:cx="http://schemas.microsoft.com/office/drawing/2014/chartex" xmlns:cx1="http://schemas.microsoft.com/office/drawing/2015/9/8/chartex" xmlns:cx2="http://schemas.microsoft.com/office/drawing/2015/10/21/chartex" xmlns:cx3="http://schemas.microsoft.com/office/drawing/2016/5/9/chartex" xmlns:cx4="http://schemas.microsoft.com/office/drawing/2016/5/10/chartex" xmlns:cx5="http://schemas.microsoft.com/office/drawing/2016/5/11/chartex" xmlns:cx6="http://schemas.microsoft.com/office/drawing/2016/5/12/chartex" xmlns:cx7="http://schemas.microsoft.com/office/drawing/2016/5/13/chartex" xmlns:cx8="http://schemas.microsoft.com/office/drawing/2016/5/14/chartex" xmlns:mc="http://schemas.openxmlformats.org/markup-compatibility/2006" xmlns:aink="http://schemas.microsoft.com/office/drawing/2016/ink" xmlns:am3d="http://schemas.microsoft.com/office/drawing/2017/model3d" xmlns:o="urn:schemas-microsoft-com:office:office" xmlns:r="http://schemas.openxmlformats.org/officeDocument/2006/relationships" xmlns:m="http://schemas.openxmlformats.org/officeDocument/2006/math" xmlns:v="urn:schemas-microsoft-com:vml" xmlns:wp14="http://schemas.microsoft.com/office/word/2010/wordprocessingDrawing" xmlns:wp="http://schemas.openxmlformats.org/drawingml/2006/wordprocessingDrawing" xmlns:w10="urn:schemas-microsoft-com:office:word" xmlns:w="http://schemas.openxmlformats.org/wordprocessingml/2006/main" xmlns:w14="http://schemas.microsoft.com/office/word/2010/wordml" xmlns:w15="http://schemas.microsoft.com/office/word/2012/wordml" xmlns:w16cid="http://schemas.microsoft.com/office/word/2016/wordml/cid" xmlns:w16se="http://schemas.microsoft.com/office/word/2015/wordml/symex" xmlns:wpg="http://schemas.microsoft.com/office/word/2010/wordprocessingGroup" xmlns:wpi="http://schemas.microsoft.com/office/word/2010/wordprocessingInk" xmlns:wne="http://schemas.microsoft.com/office/word/2006/wordml" xmlns:wps="http://schemas.microsoft.com/office/word/2010/wordprocessingShape" mc:Ignorable="w14 w15 w16se w16cid wp14">
-  <w:docParts>
-    <w:docPart>
-      <w:docPartPr>
-        <w:name w:val="76607FC34B774790AD25BE4088E1D498"/>
-        <w:category>
-          <w:name w:val="Général"/>
-          <w:gallery w:val="placeholder"/>
-        </w:category>
-        <w:types>
-          <w:type w:val="bbPlcHdr"/>
-        </w:types>
-        <w:behaviors>
-          <w:behavior w:val="content"/>
-        </w:behaviors>
-        <w:guid w:val="{EAE4909D-5F5B-4179-AED0-0342A0548AC4}"/>
-      </w:docPartPr>
-      <w:docPartBody>
-        <w:p>
-          <w:pPr>
-            <w:pStyle w:val="76607FC34B774790AD25BE4088E1D498"/>
-          </w:pPr>
-          <w:r>
-            <w:rPr>
-              <w:lang w:bidi="fr-FR"/>
-            </w:rPr>
-            <w:t>SOUS-TITRE DU RAPPORT</w:t>
-          </w:r>
-        </w:p>
-      </w:docPartBody>
-    </w:docPart>
-  </w:docParts>
-</w:glossaryDocument>
-</file>
-
-<file path=word/glossary/fontTable.xml><?xml version="1.0" encoding="utf-8"?>
-<w:fonts xmlns:mc="http://schemas.openxmlformats.org/markup-compatibility/2006" xmlns:r="http://schemas.openxmlformats.org/officeDocument/2006/relationships" xmlns:w="http://schemas.openxmlformats.org/wordprocessingml/2006/main" xmlns:w14="http://schemas.microsoft.com/office/word/2010/wordml" xmlns:w15="http://schemas.microsoft.com/office/word/2012/wordml" xmlns:w16cid="http://schemas.microsoft.com/office/word/2016/wordml/cid" xmlns:w16se="http://schemas.microsoft.com/office/word/2015/wordml/symex" mc:Ignorable="w14 w15 w16se w16cid">
-  <w:font w:name="Symbol">
-    <w:panose1 w:val="05050102010706020507"/>
-    <w:charset w:val="02"/>
-    <w:family w:val="roman"/>
-    <w:pitch w:val="variable"/>
-    <w:sig w:usb0="00000000" w:usb1="10000000" w:usb2="00000000" w:usb3="00000000" w:csb0="80000000" w:csb1="00000000"/>
-  </w:font>
-  <w:font w:name="Times New Roman">
-    <w:panose1 w:val="02020603050405020304"/>
-    <w:charset w:val="00"/>
-    <w:family w:val="roman"/>
-    <w:pitch w:val="variable"/>
-    <w:sig w:usb0="E0002EFF" w:usb1="C000785B" w:usb2="00000009" w:usb3="00000000" w:csb0="000001FF" w:csb1="00000000"/>
-  </w:font>
-  <w:font w:name="Century Gothic">
-    <w:panose1 w:val="020B0502020202020204"/>
-    <w:charset w:val="00"/>
-    <w:family w:val="swiss"/>
-    <w:pitch w:val="variable"/>
-    <w:sig w:usb0="00000287" w:usb1="00000000" w:usb2="00000000" w:usb3="00000000" w:csb0="0000009F" w:csb1="00000000"/>
-  </w:font>
-  <w:font w:name="Constantia">
-    <w:panose1 w:val="02030602050306030303"/>
-    <w:charset w:val="00"/>
-    <w:family w:val="roman"/>
-    <w:pitch w:val="variable"/>
-    <w:sig w:usb0="A00002EF" w:usb1="4000204B" w:usb2="00000000" w:usb3="00000000" w:csb0="0000019F" w:csb1="00000000"/>
-  </w:font>
-  <w:font w:name="Tahoma">
-    <w:panose1 w:val="020B0604030504040204"/>
-    <w:charset w:val="00"/>
-    <w:family w:val="swiss"/>
-    <w:pitch w:val="variable"/>
-    <w:sig w:usb0="E1002EFF" w:usb1="C000605B" w:usb2="00000029" w:usb3="00000000" w:csb0="000101FF" w:csb1="00000000"/>
-  </w:font>
-  <w:font w:name="Segoe UI">
-    <w:panose1 w:val="020B0502040204020203"/>
-    <w:charset w:val="00"/>
-    <w:family w:val="swiss"/>
-    <w:pitch w:val="variable"/>
-    <w:sig w:usb0="E4002EFF" w:usb1="C000E47F" w:usb2="00000009" w:usb3="00000000" w:csb0="000001FF" w:csb1="00000000"/>
-  </w:font>
-  <w:font w:name="Consolas">
-    <w:panose1 w:val="020B0609020204030204"/>
-    <w:charset w:val="00"/>
-    <w:family w:val="modern"/>
-    <w:pitch w:val="fixed"/>
-    <w:sig w:usb0="E00002FF" w:usb1="0000FCFF" w:usb2="00000001" w:usb3="00000000" w:csb0="0000019F" w:csb1="00000000"/>
-  </w:font>
-  <w:font w:name="Calibri">
-    <w:panose1 w:val="020F0502020204030204"/>
-    <w:charset w:val="00"/>
-    <w:family w:val="swiss"/>
-    <w:pitch w:val="variable"/>
-    <w:sig w:usb0="E1002AFF" w:usb1="4000ACFF" w:usb2="00000009" w:usb3="00000000" w:csb0="000001FF" w:csb1="00000000"/>
-  </w:font>
-  <w:font w:name="Calibri Light">
-    <w:panose1 w:val="020F0302020204030204"/>
-    <w:charset w:val="00"/>
-    <w:family w:val="swiss"/>
-    <w:pitch w:val="variable"/>
-    <w:sig w:usb0="A0002AEF" w:usb1="4000207B" w:usb2="00000000" w:usb3="00000000" w:csb0="000001FF" w:csb1="00000000"/>
-  </w:font>
-</w:fonts>
-</file>
-
-<file path=word/glossary/numbering.xml><?xml version="1.0" encoding="utf-8"?>
-<w:numbering xmlns:wpc="http://schemas.microsoft.com/office/word/2010/wordprocessingCanvas" xmlns:cx="http://schemas.microsoft.com/office/drawing/2014/chartex" xmlns:cx1="http://schemas.microsoft.com/office/drawing/2015/9/8/chartex" xmlns:cx2="http://schemas.microsoft.com/office/drawing/2015/10/21/chartex" xmlns:cx3="http://schemas.microsoft.com/office/drawing/2016/5/9/chartex" xmlns:cx4="http://schemas.microsoft.com/office/drawing/2016/5/10/chartex" xmlns:cx5="http://schemas.microsoft.com/office/drawing/2016/5/11/chartex" xmlns:cx6="http://schemas.microsoft.com/office/drawing/2016/5/12/chartex" xmlns:cx7="http://schemas.microsoft.com/office/drawing/2016/5/13/chartex" xmlns:cx8="http://schemas.microsoft.com/office/drawing/2016/5/14/chartex" xmlns:mc="http://schemas.openxmlformats.org/markup-compatibility/2006" xmlns:aink="http://schemas.microsoft.com/office/drawing/2016/ink" xmlns:am3d="http://schemas.microsoft.com/office/drawing/2017/model3d" xmlns:o="urn:schemas-microsoft-com:office:office" xmlns:r="http://schemas.openxmlformats.org/officeDocument/2006/relationships" xmlns:m="http://schemas.openxmlformats.org/officeDocument/2006/math" xmlns:v="urn:schemas-microsoft-com:vml" xmlns:wp14="http://schemas.microsoft.com/office/word/2010/wordprocessingDrawing" xmlns:wp="http://schemas.openxmlformats.org/drawingml/2006/wordprocessingDrawing" xmlns:w10="urn:schemas-microsoft-com:office:word" xmlns:w="http://schemas.openxmlformats.org/wordprocessingml/2006/main" xmlns:w14="http://schemas.microsoft.com/office/word/2010/wordml" xmlns:w15="http://schemas.microsoft.com/office/word/2012/wordml" xmlns:w16cid="http://schemas.microsoft.com/office/word/2016/wordml/cid" xmlns:w16se="http://schemas.microsoft.com/office/word/2015/wordml/symex" xmlns:wpg="http://schemas.microsoft.com/office/word/2010/wordprocessingGroup" xmlns:wpi="http://schemas.microsoft.com/office/word/2010/wordprocessingInk" xmlns:wne="http://schemas.microsoft.com/office/word/2006/wordml" xmlns:wps="http://schemas.microsoft.com/office/word/2010/wordprocessingShape" mc:Ignorable="w14 w15 w16se w16cid wp14">
-  <w:abstractNum w:abstractNumId="0" w15:restartNumberingAfterBreak="0">
-    <w:nsid w:val="FFFFFF89"/>
-    <w:multiLevelType w:val="singleLevel"/>
-    <w:tmpl w:val="75781F0C"/>
-    <w:lvl w:ilvl="0">
-      <w:start w:val="1"/>
-      <w:numFmt w:val="bullet"/>
-      <w:pStyle w:val="Listepuces"/>
-      <w:lvlText w:val="−"/>
-      <w:lvlJc w:val="left"/>
-      <w:pPr>
-        <w:ind w:left="720" w:hanging="360"/>
-      </w:pPr>
-      <w:rPr>
-        <w:rFonts w:ascii="Century Gothic" w:hAnsi="Century Gothic" w:hint="default"/>
-        <w:color w:val="0D0D0D" w:themeColor="text1" w:themeTint="F2"/>
-      </w:rPr>
-    </w:lvl>
-  </w:abstractNum>
-  <w:num w:numId="1">
-    <w:abstractNumId w:val="0"/>
-  </w:num>
-</w:numbering>
-</file>
-
-<file path=word/glossary/settings.xml><?xml version="1.0" encoding="utf-8"?>
-<w:settings xmlns:mc="http://schemas.openxmlformats.org/markup-compatibility/2006" xmlns:o="urn:schemas-microsoft-com:office:office" xmlns:r="http://schemas.openxmlformats.org/officeDocument/2006/relationships" xmlns:m="http://schemas.openxmlformats.org/officeDocument/2006/math" xmlns:v="urn:schemas-microsoft-com:vml" xmlns:w10="urn:schemas-microsoft-com:office:word" xmlns:w="http://schemas.openxmlformats.org/wordprocessingml/2006/main" xmlns:w14="http://schemas.microsoft.com/office/word/2010/wordml" xmlns:w15="http://schemas.microsoft.com/office/word/2012/wordml" xmlns:w16cid="http://schemas.microsoft.com/office/word/2016/wordml/cid" xmlns:w16se="http://schemas.microsoft.com/office/word/2015/wordml/symex" xmlns:sl="http://schemas.openxmlformats.org/schemaLibrary/2006/main" mc:Ignorable="w14 w15 w16se w16cid">
-  <w:view w:val="normal"/>
-  <w:defaultTabStop w:val="708"/>
-  <w:hyphenationZone w:val="425"/>
-  <w:characterSpacingControl w:val="doNotCompress"/>
-  <w:compat>
-    <w:useFELayout/>
-    <w:compatSetting w:name="compatibilityMode" w:uri="http://schemas.microsoft.com/office/word" w:val="15"/>
-    <w:compatSetting w:name="overrideTableStyleFontSizeAndJustification" w:uri="http://schemas.microsoft.com/office/word" w:val="1"/>
-    <w:compatSetting w:name="enableOpenTypeFeatures" w:uri="http://schemas.microsoft.com/office/word" w:val="1"/>
-    <w:compatSetting w:name="doNotFlipMirrorIndents" w:uri="http://schemas.microsoft.com/office/word" w:val="1"/>
-    <w:compatSetting w:name="differentiateMultirowTableHeaders" w:uri="http://schemas.microsoft.com/office/word" w:val="1"/>
-    <w:compatSetting w:name="useWord2013TrackBottomHyphenation" w:uri="http://schemas.microsoft.com/office/word" w:val="0"/>
-  </w:compat>
-  <w:rsids>
-    <w:rsidRoot w:val="00F82F04"/>
-    <w:rsid w:val="00F82F04"/>
-  </w:rsids>
-  <m:mathPr>
-    <m:mathFont m:val="Cambria Math"/>
-    <m:brkBin m:val="before"/>
-    <m:brkBinSub m:val="--"/>
-    <m:smallFrac m:val="0"/>
-    <m:dispDef/>
-    <m:lMargin m:val="0"/>
-    <m:rMargin m:val="0"/>
-    <m:defJc m:val="centerGroup"/>
-    <m:wrapIndent m:val="1440"/>
-    <m:intLim m:val="subSup"/>
-    <m:naryLim m:val="undOvr"/>
-  </m:mathPr>
-  <w:themeFontLang w:val="fr-FR"/>
-  <w:clrSchemeMapping w:bg1="light1" w:t1="dark1" w:bg2="light2" w:t2="dark2" w:accent1="accent1" w:accent2="accent2" w:accent3="accent3" w:accent4="accent4" w:accent5="accent5" w:accent6="accent6" w:hyperlink="hyperlink" w:followedHyperlink="followedHyperlink"/>
-  <w:decimalSymbol w:val=","/>
-  <w:listSeparator w:val=";"/>
-  <w15:chartTrackingRefBased/>
-</w:settings>
-</file>
-
-<file path=word/glossary/styles.xml><?xml version="1.0" encoding="utf-8"?>
-<w:styles xmlns:mc="http://schemas.openxmlformats.org/markup-compatibility/2006" xmlns:r="http://schemas.openxmlformats.org/officeDocument/2006/relationships" xmlns:w="http://schemas.openxmlformats.org/wordprocessingml/2006/main" xmlns:w14="http://schemas.microsoft.com/office/word/2010/wordml" xmlns:w15="http://schemas.microsoft.com/office/word/2012/wordml" xmlns:w16cid="http://schemas.microsoft.com/office/word/2016/wordml/cid" xmlns:w16se="http://schemas.microsoft.com/office/word/2015/wordml/symex" mc:Ignorable="w14 w15 w16se w16cid">
-  <w:docDefaults>
-    <w:rPrDefault>
-      <w:rPr>
-        <w:rFonts w:asciiTheme="minorHAnsi" w:eastAsiaTheme="minorEastAsia" w:hAnsiTheme="minorHAnsi" w:cstheme="minorBidi"/>
-        <w:sz w:val="22"/>
-        <w:szCs w:val="22"/>
-        <w:lang w:val="fr-FR" w:eastAsia="fr-FR" w:bidi="ar-SA"/>
-      </w:rPr>
-    </w:rPrDefault>
-    <w:pPrDefault>
-      <w:pPr>
-        <w:spacing w:after="160" w:line="259" w:lineRule="auto"/>
-      </w:pPr>
-    </w:pPrDefault>
-  </w:docDefaults>
-  <w:latentStyles w:defLockedState="0" w:defUIPriority="99" w:defSemiHidden="0" w:defUnhideWhenUsed="0" w:defQFormat="0" w:count="375">
-    <w:lsdException w:name="Normal" w:uiPriority="0" w:qFormat="1"/>
-    <w:lsdException w:name="heading 1" w:uiPriority="9" w:qFormat="1"/>
-    <w:lsdException w:name="heading 2" w:semiHidden="1" w:uiPriority="9" w:unhideWhenUsed="1" w:qFormat="1"/>
-    <w:lsdException w:name="heading 3" w:semiHidden="1" w:uiPriority="9" w:unhideWhenUsed="1" w:qFormat="1"/>
-    <w:lsdException w:name="heading 4" w:semiHidden="1" w:uiPriority="9" w:unhideWhenUsed="1" w:qFormat="1"/>
-    <w:lsdException w:name="heading 5" w:semiHidden="1" w:uiPriority="9" w:unhideWhenUsed="1" w:qFormat="1"/>
-    <w:lsdException w:name="heading 6" w:semiHidden="1" w:uiPriority="9" w:unhideWhenUsed="1" w:qFormat="1"/>
-    <w:lsdException w:name="heading 7" w:semiHidden="1" w:uiPriority="9" w:unhideWhenUsed="1" w:qFormat="1"/>
-    <w:lsdException w:name="heading 8" w:semiHidden="1" w:uiPriority="9" w:unhideWhenUsed="1" w:qFormat="1"/>
-    <w:lsdException w:name="heading 9" w:semiHidden="1" w:uiPriority="9" w:unhideWhenUsed="1" w:qFormat="1"/>
-    <w:lsdException w:name="index 1" w:semiHidden="1" w:unhideWhenUsed="1"/>
-    <w:lsdException w:name="index 2" w:semiHidden="1" w:unhideWhenUsed="1"/>
-    <w:lsdException w:name="index 3" w:semiHidden="1" w:unhideWhenUsed="1"/>
-    <w:lsdException w:name="index 4" w:semiHidden="1" w:unhideWhenUsed="1"/>
-    <w:lsdException w:name="index 5" w:semiHidden="1" w:unhideWhenUsed="1"/>
-    <w:lsdException w:name="index 6" w:semiHidden="1" w:unhideWhenUsed="1"/>
-    <w:lsdException w:name="index 7" w:semiHidden="1" w:unhideWhenUsed="1"/>
-    <w:lsdException w:name="index 8" w:semiHidden="1" w:unhideWhenUsed="1"/>
-    <w:lsdException w:name="index 9" w:semiHidden="1" w:unhideWhenUsed="1"/>
-    <w:lsdException w:name="toc 1" w:semiHidden="1" w:uiPriority="39" w:unhideWhenUsed="1"/>
-    <w:lsdException w:name="toc 2" w:semiHidden="1" w:uiPriority="39" w:unhideWhenUsed="1"/>
-    <w:lsdException w:name="toc 3" w:semiHidden="1" w:uiPriority="39" w:unhideWhenUsed="1"/>
-    <w:lsdException w:name="toc 4" w:semiHidden="1" w:uiPriority="39" w:unhideWhenUsed="1"/>
-    <w:lsdException w:name="toc 5" w:semiHidden="1" w:uiPriority="39" w:unhideWhenUsed="1"/>
-    <w:lsdException w:name="toc 6" w:semiHidden="1" w:uiPriority="39" w:unhideWhenUsed="1"/>
-    <w:lsdException w:name="toc 7" w:semiHidden="1" w:uiPriority="39" w:unhideWhenUsed="1"/>
-    <w:lsdException w:name="toc 8" w:semiHidden="1" w:uiPriority="39" w:unhideWhenUsed="1"/>
-    <w:lsdException w:name="toc 9" w:semiHidden="1" w:uiPriority="39" w:unhideWhenUsed="1"/>
-    <w:lsdException w:name="Normal Indent" w:semiHidden="1" w:unhideWhenUsed="1"/>
-    <w:lsdException w:name="footnote text" w:semiHidden="1" w:unhideWhenUsed="1"/>
-    <w:lsdException w:name="annotation text" w:semiHidden="1" w:unhideWhenUsed="1"/>
-    <w:lsdException w:name="header" w:semiHidden="1" w:unhideWhenUsed="1"/>
-    <w:lsdException w:name="footer" w:semiHidden="1" w:unhideWhenUsed="1"/>
-    <w:lsdException w:name="index heading" w:semiHidden="1" w:unhideWhenUsed="1"/>
-    <w:lsdException w:name="caption" w:semiHidden="1" w:uiPriority="35" w:unhideWhenUsed="1" w:qFormat="1"/>
-    <w:lsdException w:name="table of figures" w:semiHidden="1" w:unhideWhenUsed="1"/>
-    <w:lsdException w:name="envelope address" w:semiHidden="1" w:unhideWhenUsed="1"/>
-    <w:lsdException w:name="envelope return" w:semiHidden="1" w:unhideWhenUsed="1"/>
-    <w:lsdException w:name="footnote reference" w:semiHidden="1" w:unhideWhenUsed="1"/>
-    <w:lsdException w:name="annotation reference" w:semiHidden="1" w:unhideWhenUsed="1"/>
-    <w:lsdException w:name="line number" w:semiHidden="1" w:unhideWhenUsed="1"/>
-    <w:lsdException w:name="page number" w:semiHidden="1" w:unhideWhenUsed="1"/>
-    <w:lsdException w:name="endnote reference" w:semiHidden="1" w:unhideWhenUsed="1"/>
-    <w:lsdException w:name="endnote text" w:semiHidden="1" w:unhideWhenUsed="1"/>
-    <w:lsdException w:name="table of authorities" w:semiHidden="1" w:unhideWhenUsed="1"/>
-    <w:lsdException w:name="macro" w:semiHidden="1" w:unhideWhenUsed="1"/>
-    <w:lsdException w:name="toa heading" w:semiHidden="1" w:unhideWhenUsed="1"/>
-    <w:lsdException w:name="List" w:semiHidden="1" w:unhideWhenUsed="1"/>
-    <w:lsdException w:name="List Bullet" w:semiHidden="1" w:uiPriority="7" w:unhideWhenUsed="1" w:qFormat="1"/>
-    <w:lsdException w:name="List Number" w:semiHidden="1" w:unhideWhenUsed="1"/>
-    <w:lsdException w:name="List 2" w:semiHidden="1" w:unhideWhenUsed="1"/>
-    <w:lsdException w:name="List 3" w:semiHidden="1" w:unhideWhenUsed="1"/>
-    <w:lsdException w:name="List 4" w:semiHidden="1" w:unhideWhenUsed="1"/>
-    <w:lsdException w:name="List 5" w:semiHidden="1" w:unhideWhenUsed="1"/>
-    <w:lsdException w:name="List Bullet 2" w:semiHidden="1" w:unhideWhenUsed="1"/>
-    <w:lsdException w:name="List Bullet 3" w:semiHidden="1" w:unhideWhenUsed="1"/>
-    <w:lsdException w:name="List Bullet 4" w:semiHidden="1" w:unhideWhenUsed="1"/>
-    <w:lsdException w:name="List Bullet 5" w:semiHidden="1" w:unhideWhenUsed="1"/>
-    <w:lsdException w:name="List Number 2" w:semiHidden="1" w:unhideWhenUsed="1"/>
-    <w:lsdException w:name="List Number 3" w:semiHidden="1" w:unhideWhenUsed="1"/>
-    <w:lsdException w:name="List Number 4" w:semiHidden="1" w:unhideWhenUsed="1"/>
-    <w:lsdException w:name="List Number 5" w:semiHidden="1" w:unhideWhenUsed="1"/>
-    <w:lsdException w:name="Title" w:uiPriority="10" w:qFormat="1"/>
-    <w:lsdException w:name="Closing" w:semiHidden="1" w:unhideWhenUsed="1"/>
-    <w:lsdException w:name="Signature" w:semiHidden="1" w:unhideWhenUsed="1"/>
-    <w:lsdException w:name="Default Paragraph Font" w:semiHidden="1" w:uiPriority="1" w:unhideWhenUsed="1"/>
-    <w:lsdException w:name="Body Text" w:semiHidden="1" w:unhideWhenUsed="1"/>
-    <w:lsdException w:name="Body Text Indent" w:semiHidden="1" w:unhideWhenUsed="1"/>
-    <w:lsdException w:name="List Continue" w:semiHidden="1" w:unhideWhenUsed="1"/>
-    <w:lsdException w:name="List Continue 2" w:semiHidden="1" w:unhideWhenUsed="1"/>
-    <w:lsdException w:name="List Continue 3" w:semiHidden="1" w:unhideWhenUsed="1"/>
-    <w:lsdException w:name="List Continue 4" w:semiHidden="1" w:unhideWhenUsed="1"/>
-    <w:lsdException w:name="List Continue 5" w:semiHidden="1" w:unhideWhenUsed="1"/>
-    <w:lsdException w:name="Message Header" w:semiHidden="1" w:unhideWhenUsed="1"/>
-    <w:lsdException w:name="Subtitle" w:uiPriority="11" w:qFormat="1"/>
-    <w:lsdException w:name="Salutation" w:semiHidden="1" w:unhideWhenUsed="1"/>
-    <w:lsdException w:name="Date" w:semiHidden="1" w:unhideWhenUsed="1"/>
-    <w:lsdException w:name="Body Text First Indent" w:semiHidden="1" w:unhideWhenUsed="1"/>
-    <w:lsdException w:name="Body Text First Indent 2" w:semiHidden="1" w:unhideWhenUsed="1"/>
-    <w:lsdException w:name="Note Heading" w:semiHidden="1" w:unhideWhenUsed="1"/>
-    <w:lsdException w:name="Body Text 2" w:semiHidden="1" w:unhideWhenUsed="1"/>
-    <w:lsdException w:name="Body Text 3" w:semiHidden="1" w:unhideWhenUsed="1"/>
-    <w:lsdException w:name="Body Text Indent 2" w:semiHidden="1" w:unhideWhenUsed="1"/>
-    <w:lsdException w:name="Body Text Indent 3" w:semiHidden="1" w:unhideWhenUsed="1"/>
-    <w:lsdException w:name="Block Text" w:semiHidden="1" w:unhideWhenUsed="1"/>
-    <w:lsdException w:name="Hyperlink" w:semiHidden="1" w:unhideWhenUsed="1"/>
-    <w:lsdException w:name="FollowedHyperlink" w:semiHidden="1" w:unhideWhenUsed="1"/>
-    <w:lsdException w:name="Strong" w:uiPriority="22" w:qFormat="1"/>
-    <w:lsdException w:name="Emphasis" w:uiPriority="20" w:qFormat="1"/>
-    <w:lsdException w:name="Document Map" w:semiHidden="1" w:unhideWhenUsed="1"/>
-    <w:lsdException w:name="Plain Text" w:semiHidden="1" w:unhideWhenUsed="1"/>
-    <w:lsdException w:name="E-mail Signature" w:semiHidden="1" w:unhideWhenUsed="1"/>
-    <w:lsdException w:name="HTML Top of Form" w:semiHidden="1" w:unhideWhenUsed="1"/>
-    <w:lsdException w:name="HTML Bottom of Form" w:semiHidden="1" w:unhideWhenUsed="1"/>
-    <w:lsdException w:name="Normal (Web)" w:semiHidden="1" w:unhideWhenUsed="1"/>
-    <w:lsdException w:name="HTML Acronym" w:semiHidden="1" w:unhideWhenUsed="1"/>
-    <w:lsdException w:name="HTML Address" w:semiHidden="1" w:unhideWhenUsed="1"/>
-    <w:lsdException w:name="HTML Cite" w:semiHidden="1" w:unhideWhenUsed="1"/>
-    <w:lsdException w:name="HTML Code" w:semiHidden="1" w:unhideWhenUsed="1"/>
-    <w:lsdException w:name="HTML Definition" w:semiHidden="1" w:unhideWhenUsed="1"/>
-    <w:lsdException w:name="HTML Keyboard" w:semiHidden="1" w:unhideWhenUsed="1"/>
-    <w:lsdException w:name="HTML Preformatted" w:semiHidden="1" w:unhideWhenUsed="1"/>
-    <w:lsdException w:name="HTML Sample" w:semiHidden="1" w:unhideWhenUsed="1"/>
-    <w:lsdException w:name="HTML Typewriter" w:semiHidden="1" w:unhideWhenUsed="1"/>
-    <w:lsdException w:name="HTML Variable" w:semiHidden="1" w:unhideWhenUsed="1"/>
-    <w:lsdException w:name="Normal Table" w:semiHidden="1" w:unhideWhenUsed="1"/>
-    <w:lsdException w:name="annotation subject" w:semiHidden="1" w:unhideWhenUsed="1"/>
-    <w:lsdException w:name="No List" w:semiHidden="1" w:unhideWhenUsed="1"/>
-    <w:lsdException w:name="Outline List 1" w:semiHidden="1" w:unhideWhenUsed="1"/>
-    <w:lsdException w:name="Outline List 2" w:semiHidden="1" w:unhideWhenUsed="1"/>
-    <w:lsdException w:name="Outline List 3" w:semiHidden="1" w:unhideWhenUsed="1"/>
-    <w:lsdException w:name="Table Simple 1" w:semiHidden="1" w:unhideWhenUsed="1"/>
-    <w:lsdException w:name="Table Simple 2" w:semiHidden="1" w:unhideWhenUsed="1"/>
-    <w:lsdException w:name="Table Simple 3" w:semiHidden="1" w:unhideWhenUsed="1"/>
-    <w:lsdException w:name="Table Classic 1" w:semiHidden="1" w:unhideWhenUsed="1"/>
-    <w:lsdException w:name="Table Classic 2" w:semiHidden="1" w:unhideWhenUsed="1"/>
-    <w:lsdException w:name="Table Classic 3" w:semiHidden="1" w:unhideWhenUsed="1"/>
-    <w:lsdException w:name="Table Classic 4" w:semiHidden="1" w:unhideWhenUsed="1"/>
-    <w:lsdException w:name="Table Colorful 1" w:semiHidden="1" w:unhideWhenUsed="1"/>
-    <w:lsdException w:name="Table Colorful 2" w:semiHidden="1" w:unhideWhenUsed="1"/>
-    <w:lsdException w:name="Table Colorful 3" w:semiHidden="1" w:unhideWhenUsed="1"/>
-    <w:lsdException w:name="Table Columns 1" w:semiHidden="1" w:unhideWhenUsed="1"/>
-    <w:lsdException w:name="Table Columns 2" w:semiHidden="1" w:unhideWhenUsed="1"/>
-    <w:lsdException w:name="Table Columns 3" w:semiHidden="1" w:unhideWhenUsed="1"/>
-    <w:lsdException w:name="Table Columns 4" w:semiHidden="1" w:unhideWhenUsed="1"/>
-    <w:lsdException w:name="Table Columns 5" w:semiHidden="1" w:unhideWhenUsed="1"/>
-    <w:lsdException w:name="Table Grid 1" w:semiHidden="1" w:unhideWhenUsed="1"/>
-    <w:lsdException w:name="Table Grid 2" w:semiHidden="1" w:unhideWhenUsed="1"/>
-    <w:lsdException w:name="Table Grid 3" w:semiHidden="1" w:unhideWhenUsed="1"/>
-    <w:lsdException w:name="Table Grid 4" w:semiHidden="1" w:unhideWhenUsed="1"/>
-    <w:lsdException w:name="Table Grid 5" w:semiHidden="1" w:unhideWhenUsed="1"/>
-    <w:lsdException w:name="Table Grid 6" w:semiHidden="1" w:unhideWhenUsed="1"/>
-    <w:lsdException w:name="Table Grid 7" w:semiHidden="1" w:unhideWhenUsed="1"/>
-    <w:lsdException w:name="Table Grid 8" w:semiHidden="1" w:unhideWhenUsed="1"/>
-    <w:lsdException w:name="Table List 1" w:semiHidden="1" w:unhideWhenUsed="1"/>
-    <w:lsdException w:name="Table List 2" w:semiHidden="1" w:unhideWhenUsed="1"/>
-    <w:lsdException w:name="Table List 3" w:semiHidden="1" w:unhideWhenUsed="1"/>
-    <w:lsdException w:name="Table List 4" w:semiHidden="1" w:unhideWhenUsed="1"/>
-    <w:lsdException w:name="Table List 5" w:semiHidden="1" w:unhideWhenUsed="1"/>
-    <w:lsdException w:name="Table List 6" w:semiHidden="1" w:unhideWhenUsed="1"/>
-    <w:lsdException w:name="Table List 7" w:semiHidden="1" w:unhideWhenUsed="1"/>
-    <w:lsdException w:name="Table List 8" w:semiHidden="1" w:unhideWhenUsed="1"/>
-    <w:lsdException w:name="Table 3D effects 1" w:semiHidden="1" w:unhideWhenUsed="1"/>
-    <w:lsdException w:name="Table 3D effects 2" w:semiHidden="1" w:unhideWhenUsed="1"/>
-    <w:lsdException w:name="Table 3D effects 3" w:semiHidden="1" w:unhideWhenUsed="1"/>
-    <w:lsdException w:name="Table Contemporary" w:semiHidden="1" w:unhideWhenUsed="1"/>
-    <w:lsdException w:name="Table Elegant" w:semiHidden="1" w:unhideWhenUsed="1"/>
-    <w:lsdException w:name="Table Professional" w:semiHidden="1" w:unhideWhenUsed="1"/>
-    <w:lsdException w:name="Table Subtle 1" w:semiHidden="1" w:unhideWhenUsed="1"/>
-    <w:lsdException w:name="Table Subtle 2" w:semiHidden="1" w:unhideWhenUsed="1"/>
-    <w:lsdException w:name="Table Web 1" w:semiHidden="1" w:unhideWhenUsed="1"/>
-    <w:lsdException w:name="Table Web 2" w:semiHidden="1" w:unhideWhenUsed="1"/>
-    <w:lsdException w:name="Table Web 3" w:semiHidden="1" w:unhideWhenUsed="1"/>
-    <w:lsdException w:name="Balloon Text" w:semiHidden="1" w:unhideWhenUsed="1"/>
-    <w:lsdException w:name="Table Grid" w:uiPriority="39"/>
-    <w:lsdException w:name="Table Theme" w:semiHidden="1" w:unhideWhenUsed="1"/>
-    <w:lsdException w:name="Placeholder Text" w:semiHidden="1"/>
-    <w:lsdException w:name="No Spacing" w:uiPriority="1" w:qFormat="1"/>
-    <w:lsdException w:name="Light Shading" w:uiPriority="60"/>
-    <w:lsdException w:name="Light List" w:uiPriority="61"/>
-    <w:lsdException w:name="Light Grid" w:uiPriority="62"/>
-    <w:lsdException w:name="Medium Shading 1" w:uiPriority="63"/>
-    <w:lsdException w:name="Medium Shading 2" w:uiPriority="64"/>
-    <w:lsdException w:name="Medium List 1" w:uiPriority="65"/>
-    <w:lsdException w:name="Medium List 2" w:uiPriority="66"/>
-    <w:lsdException w:name="Medium Grid 1" w:uiPriority="67"/>
-    <w:lsdException w:name="Medium Grid 2" w:uiPriority="68"/>
-    <w:lsdException w:name="Medium Grid 3" w:uiPriority="69"/>
-    <w:lsdException w:name="Dark List" w:uiPriority="70"/>
-    <w:lsdException w:name="Colorful Shading" w:uiPriority="71"/>
-    <w:lsdException w:name="Colorful List" w:uiPriority="72"/>
-    <w:lsdException w:name="Colorful Grid" w:uiPriority="73"/>
-    <w:lsdException w:name="Light Shading Accent 1" w:uiPriority="60"/>
-    <w:lsdException w:name="Light List Accent 1" w:uiPriority="61"/>
-    <w:lsdException w:name="Light Grid Accent 1" w:uiPriority="62"/>
-    <w:lsdException w:name="Medium Shading 1 Accent 1" w:uiPriority="63"/>
-    <w:lsdException w:name="Medium Shading 2 Accent 1" w:uiPriority="64"/>
-    <w:lsdException w:name="Medium List 1 Accent 1" w:uiPriority="65"/>
-    <w:lsdException w:name="Revision" w:semiHidden="1"/>
-    <w:lsdException w:name="List Paragraph" w:uiPriority="34" w:qFormat="1"/>
-    <w:lsdException w:name="Quote" w:uiPriority="29" w:qFormat="1"/>
-    <w:lsdException w:name="Intense Quote" w:uiPriority="30" w:qFormat="1"/>
-    <w:lsdException w:name="Medium List 2 Accent 1" w:uiPriority="66"/>
-    <w:lsdException w:name="Medium Grid 1 Accent 1" w:uiPriority="67"/>
-    <w:lsdException w:name="Medium Grid 2 Accent 1" w:uiPriority="68"/>
-    <w:lsdException w:name="Medium Grid 3 Accent 1" w:uiPriority="69"/>
-    <w:lsdException w:name="Dark List Accent 1" w:uiPriority="70"/>
-    <w:lsdException w:name="Colorful Shading Accent 1" w:uiPriority="71"/>
-    <w:lsdException w:name="Colorful List Accent 1" w:uiPriority="72"/>
-    <w:lsdException w:name="Colorful Grid Accent 1" w:uiPriority="73"/>
-    <w:lsdException w:name="Light Shading Accent 2" w:uiPriority="60"/>
-    <w:lsdException w:name="Light List Accent 2" w:uiPriority="61"/>
-    <w:lsdException w:name="Light Grid Accent 2" w:uiPriority="62"/>
-    <w:lsdException w:name="Medium Shading 1 Accent 2" w:uiPriority="63"/>
-    <w:lsdException w:name="Medium Shading 2 Accent 2" w:uiPriority="64"/>
-    <w:lsdException w:name="Medium List 1 Accent 2" w:uiPriority="65"/>
-    <w:lsdException w:name="Medium List 2 Accent 2" w:uiPriority="66"/>
-    <w:lsdException w:name="Medium Grid 1 Accent 2" w:uiPriority="67"/>
-    <w:lsdException w:name="Medium Grid 2 Accent 2" w:uiPriority="68"/>
-    <w:lsdException w:name="Medium Grid 3 Accent 2" w:uiPriority="69"/>
-    <w:lsdException w:name="Dark List Accent 2" w:uiPriority="70"/>
-    <w:lsdException w:name="Colorful Shading Accent 2" w:uiPriority="71"/>
-    <w:lsdException w:name="Colorful List Accent 2" w:uiPriority="72"/>
-    <w:lsdException w:name="Colorful Grid Accent 2" w:uiPriority="73"/>
-    <w:lsdException w:name="Light Shading Accent 3" w:uiPriority="60"/>
-    <w:lsdException w:name="Light List Accent 3" w:uiPriority="61"/>
-    <w:lsdException w:name="Light Grid Accent 3" w:uiPriority="62"/>
-    <w:lsdException w:name="Medium Shading 1 Accent 3" w:uiPriority="63"/>
-    <w:lsdException w:name="Medium Shading 2 Accent 3" w:uiPriority="64"/>
-    <w:lsdException w:name="Medium List 1 Accent 3" w:uiPriority="65"/>
-    <w:lsdException w:name="Medium List 2 Accent 3" w:uiPriority="66"/>
-    <w:lsdException w:name="Medium Grid 1 Accent 3" w:uiPriority="67"/>
-    <w:lsdException w:name="Medium Grid 2 Accent 3" w:uiPriority="68"/>
-    <w:lsdException w:name="Medium Grid 3 Accent 3" w:uiPriority="69"/>
-    <w:lsdException w:name="Dark List Accent 3" w:uiPriority="70"/>
-    <w:lsdException w:name="Colorful Shading Accent 3" w:uiPriority="71"/>
-    <w:lsdException w:name="Colorful List Accent 3" w:uiPriority="72"/>
-    <w:lsdException w:name="Colorful Grid Accent 3" w:uiPriority="73"/>
-    <w:lsdException w:name="Light Shading Accent 4" w:uiPriority="60"/>
-    <w:lsdException w:name="Light List Accent 4" w:uiPriority="61"/>
-    <w:lsdException w:name="Light Grid Accent 4" w:uiPriority="62"/>
-    <w:lsdException w:name="Medium Shading 1 Accent 4" w:uiPriority="63"/>
-    <w:lsdException w:name="Medium Shading 2 Accent 4" w:uiPriority="64"/>
-    <w:lsdException w:name="Medium List 1 Accent 4" w:uiPriority="65"/>
-    <w:lsdException w:name="Medium List 2 Accent 4" w:uiPriority="66"/>
-    <w:lsdException w:name="Medium Grid 1 Accent 4" w:uiPriority="67"/>
-    <w:lsdException w:name="Medium Grid 2 Accent 4" w:uiPriority="68"/>
-    <w:lsdException w:name="Medium Grid 3 Accent 4" w:uiPriority="69"/>
-    <w:lsdException w:name="Dark List Accent 4" w:uiPriority="70"/>
-    <w:lsdException w:name="Colorful Shading Accent 4" w:uiPriority="71"/>
-    <w:lsdException w:name="Colorful List Accent 4" w:uiPriority="72"/>
-    <w:lsdException w:name="Colorful Grid Accent 4" w:uiPriority="73"/>
-    <w:lsdException w:name="Light Shading Accent 5" w:uiPriority="60"/>
-    <w:lsdException w:name="Light List Accent 5" w:uiPriority="61"/>
-    <w:lsdException w:name="Light Grid Accent 5" w:uiPriority="62"/>
-    <w:lsdException w:name="Medium Shading 1 Accent 5" w:uiPriority="63"/>
-    <w:lsdException w:name="Medium Shading 2 Accent 5" w:uiPriority="64"/>
-    <w:lsdException w:name="Medium List 1 Accent 5" w:uiPriority="65"/>
-    <w:lsdException w:name="Medium List 2 Accent 5" w:uiPriority="66"/>
-    <w:lsdException w:name="Medium Grid 1 Accent 5" w:uiPriority="67"/>
-    <w:lsdException w:name="Medium Grid 2 Accent 5" w:uiPriority="68"/>
-    <w:lsdException w:name="Medium Grid 3 Accent 5" w:uiPriority="69"/>
-    <w:lsdException w:name="Dark List Accent 5" w:uiPriority="70"/>
-    <w:lsdException w:name="Colorful Shading Accent 5" w:uiPriority="71"/>
-    <w:lsdException w:name="Colorful List Accent 5" w:uiPriority="72"/>
-    <w:lsdException w:name="Colorful Grid Accent 5" w:uiPriority="73"/>
-    <w:lsdException w:name="Light Shading Accent 6" w:uiPriority="60"/>
-    <w:lsdException w:name="Light List Accent 6" w:uiPriority="61"/>
-    <w:lsdException w:name="Light Grid Accent 6" w:uiPriority="62"/>
-    <w:lsdException w:name="Medium Shading 1 Accent 6" w:uiPriority="63"/>
-    <w:lsdException w:name="Medium Shading 2 Accent 6" w:uiPriority="64"/>
-    <w:lsdException w:name="Medium List 1 Accent 6" w:uiPriority="65"/>
-    <w:lsdException w:name="Medium List 2 Accent 6" w:uiPriority="66"/>
-    <w:lsdException w:name="Medium Grid 1 Accent 6" w:uiPriority="67"/>
-    <w:lsdException w:name="Medium Grid 2 Accent 6" w:uiPriority="68"/>
-    <w:lsdException w:name="Medium Grid 3 Accent 6" w:uiPriority="69"/>
-    <w:lsdException w:name="Dark List Accent 6" w:uiPriority="70"/>
-    <w:lsdException w:name="Colorful Shading Accent 6" w:uiPriority="71"/>
-    <w:lsdException w:name="Colorful List Accent 6" w:uiPriority="72"/>
-    <w:lsdException w:name="Colorful Grid Accent 6" w:uiPriority="73"/>
-    <w:lsdException w:name="Subtle Emphasis" w:uiPriority="19" w:qFormat="1"/>
-    <w:lsdException w:name="Intense Emphasis" w:uiPriority="21" w:qFormat="1"/>
-    <w:lsdException w:name="Subtle Reference" w:uiPriority="31" w:qFormat="1"/>
-    <w:lsdException w:name="Intense Reference" w:uiPriority="32" w:qFormat="1"/>
-    <w:lsdException w:name="Book Title" w:uiPriority="33" w:qFormat="1"/>
-    <w:lsdException w:name="Bibliography" w:semiHidden="1" w:uiPriority="37" w:unhideWhenUsed="1"/>
-    <w:lsdException w:name="TOC Heading" w:semiHidden="1" w:uiPriority="39" w:unhideWhenUsed="1" w:qFormat="1"/>
-    <w:lsdException w:name="Plain Table 1" w:uiPriority="41"/>
-    <w:lsdException w:name="Plain Table 2" w:uiPriority="42"/>
-    <w:lsdException w:name="Plain Table 3" w:uiPriority="43"/>
-    <w:lsdException w:name="Plain Table 4" w:uiPriority="44"/>
-    <w:lsdException w:name="Plain Table 5" w:uiPriority="45"/>
-    <w:lsdException w:name="Grid Table Light" w:uiPriority="40"/>
-    <w:lsdException w:name="Grid Table 1 Light" w:uiPriority="46"/>
-    <w:lsdException w:name="Grid Table 2" w:uiPriority="47"/>
-    <w:lsdException w:name="Grid Table 3" w:uiPriority="48"/>
-    <w:lsdException w:name="Grid Table 4" w:uiPriority="49"/>
-    <w:lsdException w:name="Grid Table 5 Dark" w:uiPriority="50"/>
-    <w:lsdException w:name="Grid Table 6 Colorful" w:uiPriority="51"/>
-    <w:lsdException w:name="Grid Table 7 Colorful" w:uiPriority="52"/>
-    <w:lsdException w:name="Grid Table 1 Light Accent 1" w:uiPriority="46"/>
-    <w:lsdException w:name="Grid Table 2 Accent 1" w:uiPriority="47"/>
-    <w:lsdException w:name="Grid Table 3 Accent 1" w:uiPriority="48"/>
-    <w:lsdException w:name="Grid Table 4 Accent 1" w:uiPriority="49"/>
-    <w:lsdException w:name="Grid Table 5 Dark Accent 1" w:uiPriority="50"/>
-    <w:lsdException w:name="Grid Table 6 Colorful Accent 1" w:uiPriority="51"/>
-    <w:lsdException w:name="Grid Table 7 Colorful Accent 1" w:uiPriority="52"/>
-    <w:lsdException w:name="Grid Table 1 Light Accent 2" w:uiPriority="46"/>
-    <w:lsdException w:name="Grid Table 2 Accent 2" w:uiPriority="47"/>
-    <w:lsdException w:name="Grid Table 3 Accent 2" w:uiPriority="48"/>
-    <w:lsdException w:name="Grid Table 4 Accent 2" w:uiPriority="49"/>
-    <w:lsdException w:name="Grid Table 5 Dark Accent 2" w:uiPriority="50"/>
-    <w:lsdException w:name="Grid Table 6 Colorful Accent 2" w:uiPriority="51"/>
-    <w:lsdException w:name="Grid Table 7 Colorful Accent 2" w:uiPriority="52"/>
-    <w:lsdException w:name="Grid Table 1 Light Accent 3" w:uiPriority="46"/>
-    <w:lsdException w:name="Grid Table 2 Accent 3" w:uiPriority="47"/>
-    <w:lsdException w:name="Grid Table 3 Accent 3" w:uiPriority="48"/>
-    <w:lsdException w:name="Grid Table 4 Accent 3" w:uiPriority="49"/>
-    <w:lsdException w:name="Grid Table 5 Dark Accent 3" w:uiPriority="50"/>
-    <w:lsdException w:name="Grid Table 6 Colorful Accent 3" w:uiPriority="51"/>
-    <w:lsdException w:name="Grid Table 7 Colorful Accent 3" w:uiPriority="52"/>
-    <w:lsdException w:name="Grid Table 1 Light Accent 4" w:uiPriority="46"/>
-    <w:lsdException w:name="Grid Table 2 Accent 4" w:uiPriority="47"/>
-    <w:lsdException w:name="Grid Table 3 Accent 4" w:uiPriority="48"/>
-    <w:lsdException w:name="Grid Table 4 Accent 4" w:uiPriority="49"/>
-    <w:lsdException w:name="Grid Table 5 Dark Accent 4" w:uiPriority="50"/>
-    <w:lsdException w:name="Grid Table 6 Colorful Accent 4" w:uiPriority="51"/>
-    <w:lsdException w:name="Grid Table 7 Colorful Accent 4" w:uiPriority="52"/>
-    <w:lsdException w:name="Grid Table 1 Light Accent 5" w:uiPriority="46"/>
-    <w:lsdException w:name="Grid Table 2 Accent 5" w:uiPriority="47"/>
-    <w:lsdException w:name="Grid Table 3 Accent 5" w:uiPriority="48"/>
-    <w:lsdException w:name="Grid Table 4 Accent 5" w:uiPriority="49"/>
-    <w:lsdException w:name="Grid Table 5 Dark Accent 5" w:uiPriority="50"/>
-    <w:lsdException w:name="Grid Table 6 Colorful Accent 5" w:uiPriority="51"/>
-    <w:lsdException w:name="Grid Table 7 Colorful Accent 5" w:uiPriority="52"/>
-    <w:lsdException w:name="Grid Table 1 Light Accent 6" w:uiPriority="46"/>
-    <w:lsdException w:name="Grid Table 2 Accent 6" w:uiPriority="47"/>
-    <w:lsdException w:name="Grid Table 3 Accent 6" w:uiPriority="48"/>
-    <w:lsdException w:name="Grid Table 4 Accent 6" w:uiPriority="49"/>
-    <w:lsdException w:name="Grid Table 5 Dark Accent 6" w:uiPriority="50"/>
-    <w:lsdException w:name="Grid Table 6 Colorful Accent 6" w:uiPriority="51"/>
-    <w:lsdException w:name="Grid Table 7 Colorful Accent 6" w:uiPriority="52"/>
-    <w:lsdException w:name="List Table 1 Light" w:uiPriority="46"/>
-    <w:lsdException w:name="List Table 2" w:uiPriority="47"/>
-    <w:lsdException w:name="List Table 3" w:uiPriority="48"/>
-    <w:lsdException w:name="List Table 4" w:uiPriority="49"/>
-    <w:lsdException w:name="List Table 5 Dark" w:uiPriority="50"/>
-    <w:lsdException w:name="List Table 6 Colorful" w:uiPriority="51"/>
-    <w:lsdException w:name="List Table 7 Colorful" w:uiPriority="52"/>
-    <w:lsdException w:name="List Table 1 Light Accent 1" w:uiPriority="46"/>
-    <w:lsdException w:name="List Table 2 Accent 1" w:uiPriority="47"/>
-    <w:lsdException w:name="List Table 3 Accent 1" w:uiPriority="48"/>
-    <w:lsdException w:name="List Table 4 Accent 1" w:uiPriority="49"/>
-    <w:lsdException w:name="List Table 5 Dark Accent 1" w:uiPriority="50"/>
-    <w:lsdException w:name="List Table 6 Colorful Accent 1" w:uiPriority="51"/>
-    <w:lsdException w:name="List Table 7 Colorful Accent 1" w:uiPriority="52"/>
-    <w:lsdException w:name="List Table 1 Light Accent 2" w:uiPriority="46"/>
-    <w:lsdException w:name="List Table 2 Accent 2" w:uiPriority="47"/>
-    <w:lsdException w:name="List Table 3 Accent 2" w:uiPriority="48"/>
-    <w:lsdException w:name="List Table 4 Accent 2" w:uiPriority="49"/>
-    <w:lsdException w:name="List Table 5 Dark Accent 2" w:uiPriority="50"/>
-    <w:lsdException w:name="List Table 6 Colorful Accent 2" w:uiPriority="51"/>
-    <w:lsdException w:name="List Table 7 Colorful Accent 2" w:uiPriority="52"/>
-    <w:lsdException w:name="List Table 1 Light Accent 3" w:uiPriority="46"/>
-    <w:lsdException w:name="List Table 2 Accent 3" w:uiPriority="47"/>
-    <w:lsdException w:name="List Table 3 Accent 3" w:uiPriority="48"/>
-    <w:lsdException w:name="List Table 4 Accent 3" w:uiPriority="49"/>
-    <w:lsdException w:name="List Table 5 Dark Accent 3" w:uiPriority="50"/>
-    <w:lsdException w:name="List Table 6 Colorful Accent 3" w:uiPriority="51"/>
-    <w:lsdException w:name="List Table 7 Colorful Accent 3" w:uiPriority="52"/>
-    <w:lsdException w:name="List Table 1 Light Accent 4" w:uiPriority="46"/>
-    <w:lsdException w:name="List Table 2 Accent 4" w:uiPriority="47"/>
-    <w:lsdException w:name="List Table 3 Accent 4" w:uiPriority="48"/>
-    <w:lsdException w:name="List Table 4 Accent 4" w:uiPriority="49"/>
-    <w:lsdException w:name="List Table 5 Dark Accent 4" w:uiPriority="50"/>
-    <w:lsdException w:name="List Table 6 Colorful Accent 4" w:uiPriority="51"/>
-    <w:lsdException w:name="List Table 7 Colorful Accent 4" w:uiPriority="52"/>
-    <w:lsdException w:name="List Table 1 Light Accent 5" w:uiPriority="46"/>
-    <w:lsdException w:name="List Table 2 Accent 5" w:uiPriority="47"/>
-    <w:lsdException w:name="List Table 3 Accent 5" w:uiPriority="48"/>
-    <w:lsdException w:name="List Table 4 Accent 5" w:uiPriority="49"/>
-    <w:lsdException w:name="List Table 5 Dark Accent 5" w:uiPriority="50"/>
-    <w:lsdException w:name="List Table 6 Colorful Accent 5" w:uiPriority="51"/>
-    <w:lsdException w:name="List Table 7 Colorful Accent 5" w:uiPriority="52"/>
-    <w:lsdException w:name="List Table 1 Light Accent 6" w:uiPriority="46"/>
-    <w:lsdException w:name="List Table 2 Accent 6" w:uiPriority="47"/>
-    <w:lsdException w:name="List Table 3 Accent 6" w:uiPriority="48"/>
-    <w:lsdException w:name="List Table 4 Accent 6" w:uiPriority="49"/>
-    <w:lsdException w:name="List Table 5 Dark Accent 6" w:uiPriority="50"/>
-    <w:lsdException w:name="List Table 6 Colorful Accent 6" w:uiPriority="51"/>
-    <w:lsdException w:name="List Table 7 Colorful Accent 6" w:uiPriority="52"/>
-    <w:lsdException w:name="Mention" w:semiHidden="1" w:unhideWhenUsed="1"/>
-    <w:lsdException w:name="Smart Hyperlink" w:semiHidden="1" w:unhideWhenUsed="1"/>
-    <w:lsdException w:name="Hashtag" w:semiHidden="1" w:unhideWhenUsed="1"/>
-    <w:lsdException w:name="Unresolved Mention" w:semiHidden="1" w:unhideWhenUsed="1"/>
-  </w:latentStyles>
-  <w:style w:type="paragraph" w:default="1" w:styleId="Normal">
-    <w:name w:val="Normal"/>
-    <w:qFormat/>
-  </w:style>
-  <w:style w:type="character" w:default="1" w:styleId="Policepardfaut">
-    <w:name w:val="Default Paragraph Font"/>
-    <w:uiPriority w:val="1"/>
-    <w:semiHidden/>
-    <w:unhideWhenUsed/>
-  </w:style>
-  <w:style w:type="table" w:default="1" w:styleId="TableauNormal">
-    <w:name w:val="Normal Table"/>
-    <w:uiPriority w:val="99"/>
-    <w:semiHidden/>
-    <w:unhideWhenUsed/>
-    <w:tblPr>
-      <w:tblInd w:w="0" w:type="dxa"/>
-      <w:tblCellMar>
-        <w:top w:w="0" w:type="dxa"/>
-        <w:left w:w="108" w:type="dxa"/>
-        <w:bottom w:w="0" w:type="dxa"/>
-        <w:right w:w="108" w:type="dxa"/>
-      </w:tblCellMar>
-    </w:tblPr>
-  </w:style>
-  <w:style w:type="numbering" w:default="1" w:styleId="Aucuneliste">
-    <w:name w:val="No List"/>
-    <w:uiPriority w:val="99"/>
-    <w:semiHidden/>
-    <w:unhideWhenUsed/>
-  </w:style>
-  <w:style w:type="paragraph" w:customStyle="1" w:styleId="736A5C28D48A436299B82DDC4856C9D2">
-    <w:name w:val="736A5C28D48A436299B82DDC4856C9D2"/>
-  </w:style>
-  <w:style w:type="paragraph" w:customStyle="1" w:styleId="76607FC34B774790AD25BE4088E1D498">
-    <w:name w:val="76607FC34B774790AD25BE4088E1D498"/>
-  </w:style>
-  <w:style w:type="paragraph" w:customStyle="1" w:styleId="64BD8AA6A9534CE99B184C7C9B8A1B65">
-    <w:name w:val="64BD8AA6A9534CE99B184C7C9B8A1B65"/>
-  </w:style>
-  <w:style w:type="paragraph" w:customStyle="1" w:styleId="E0415EC096454608B03460D4747AEDD0">
-    <w:name w:val="E0415EC096454608B03460D4747AEDD0"/>
-  </w:style>
-  <w:style w:type="paragraph" w:customStyle="1" w:styleId="3820562601564161B11DC78AF4A1A714">
-    <w:name w:val="3820562601564161B11DC78AF4A1A714"/>
-  </w:style>
-  <w:style w:type="paragraph" w:customStyle="1" w:styleId="04F52DEE04DF46D4ABB2BAE6F225DF29">
-    <w:name w:val="04F52DEE04DF46D4ABB2BAE6F225DF29"/>
-  </w:style>
-  <w:style w:type="paragraph" w:customStyle="1" w:styleId="8C0E7F1EAF0D4C278FE59A51309B4740">
-    <w:name w:val="8C0E7F1EAF0D4C278FE59A51309B4740"/>
-  </w:style>
-  <w:style w:type="paragraph" w:styleId="Listepuces">
-    <w:name w:val="List Bullet"/>
-    <w:basedOn w:val="Normal"/>
-    <w:uiPriority w:val="7"/>
-    <w:unhideWhenUsed/>
-    <w:qFormat/>
-    <w:pPr>
-      <w:numPr>
-        <w:numId w:val="1"/>
-      </w:numPr>
-      <w:spacing w:before="120" w:after="200" w:line="264" w:lineRule="auto"/>
-    </w:pPr>
-    <w:rPr>
-      <w:color w:val="44546A" w:themeColor="text2"/>
-      <w:lang w:eastAsia="ja-JP"/>
-    </w:rPr>
-  </w:style>
-  <w:style w:type="paragraph" w:customStyle="1" w:styleId="84C5686D3925455D8878F2A510E1EA52">
-    <w:name w:val="84C5686D3925455D8878F2A510E1EA52"/>
-  </w:style>
-  <w:style w:type="paragraph" w:customStyle="1" w:styleId="7B7DA5D34CA74104BED44DE18551616D">
-    <w:name w:val="7B7DA5D34CA74104BED44DE18551616D"/>
-  </w:style>
-  <w:style w:type="paragraph" w:customStyle="1" w:styleId="B6251977C67C40F4A72D63F117787FE0">
-    <w:name w:val="B6251977C67C40F4A72D63F117787FE0"/>
-  </w:style>
-  <w:style w:type="character" w:styleId="Textedelespacerserv">
-    <w:name w:val="Placeholder Text"/>
-    <w:basedOn w:val="Policepardfaut"/>
-    <w:uiPriority w:val="99"/>
-    <w:semiHidden/>
-    <w:rsid w:val="00F82F04"/>
-    <w:rPr>
-      <w:color w:val="595959" w:themeColor="text1" w:themeTint="A6"/>
-    </w:rPr>
-  </w:style>
-</w:styles>
-</file>
-
-<file path=word/glossary/webSettings.xml><?xml version="1.0" encoding="utf-8"?>
-<w:webSettings xmlns:mc="http://schemas.openxmlformats.org/markup-compatibility/2006" xmlns:r="http://schemas.openxmlformats.org/officeDocument/2006/relationships" xmlns:w="http://schemas.openxmlformats.org/wordprocessingml/2006/main" xmlns:w14="http://schemas.microsoft.com/office/word/2010/wordml" xmlns:w15="http://schemas.microsoft.com/office/word/2012/wordml" xmlns:w16cid="http://schemas.microsoft.com/office/word/2016/wordml/cid" xmlns:w16se="http://schemas.microsoft.com/office/word/2015/wordml/symex" mc:Ignorable="w14 w15 w16se w16cid">
-  <w:optimizeForBrowser/>
-  <w:allowPNG/>
-</w:webSettings>
-</file>
-
 <file path=word/theme/theme1.xml><?xml version="1.0" encoding="utf-8"?>
-<a:theme xmlns:a="http://schemas.openxmlformats.org/drawingml/2006/main" name="Student Report">
+<a:theme xmlns:a="http://schemas.openxmlformats.org/drawingml/2006/main" name="Grand événement">
   <a:themeElements>
-    <a:clrScheme name="Student Report">
+    <a:clrScheme name="Grand événement">
       <a:dk1>
         <a:sysClr val="windowText" lastClr="000000"/>
       </a:dk1>
@@ -3505,48 +3269,48 @@
         <a:sysClr val="window" lastClr="FFFFFF"/>
       </a:lt1>
       <a:dk2>
-        <a:srgbClr val="4D322D"/>
+        <a:srgbClr val="424242"/>
       </a:dk2>
       <a:lt2>
-        <a:srgbClr val="EFF4EC"/>
+        <a:srgbClr val="C8C8C8"/>
       </a:lt2>
       <a:accent1>
-        <a:srgbClr val="3F251D"/>
+        <a:srgbClr val="B80E0F"/>
       </a:accent1>
       <a:accent2>
-        <a:srgbClr val="76A35D"/>
+        <a:srgbClr val="A6987D"/>
       </a:accent2>
       <a:accent3>
-        <a:srgbClr val="CD532D"/>
+        <a:srgbClr val="7F9A71"/>
       </a:accent3>
       <a:accent4>
-        <a:srgbClr val="C78600"/>
+        <a:srgbClr val="64969F"/>
       </a:accent4>
       <a:accent5>
-        <a:srgbClr val="864F3D"/>
+        <a:srgbClr val="9B75B2"/>
       </a:accent5>
       <a:accent6>
-        <a:srgbClr val="5F7791"/>
+        <a:srgbClr val="80737A"/>
       </a:accent6>
       <a:hlink>
-        <a:srgbClr val="993E21"/>
+        <a:srgbClr val="F21213"/>
       </a:hlink>
       <a:folHlink>
-        <a:srgbClr val="956400"/>
+        <a:srgbClr val="B6A394"/>
       </a:folHlink>
     </a:clrScheme>
-    <a:fontScheme name="Paper">
+    <a:fontScheme name="Grand événement">
       <a:majorFont>
-        <a:latin typeface="Constantia"/>
+        <a:latin typeface="Impact" panose="020B0806030902050204"/>
         <a:ea typeface=""/>
         <a:cs typeface=""/>
-        <a:font script="Jpan" typeface="HG明朝E"/>
-        <a:font script="Hang" typeface="궁서"/>
-        <a:font script="Hans" typeface="华文新魏"/>
-        <a:font script="Hant" typeface="標楷體"/>
+        <a:font script="Jpan" typeface="ＭＳ Ｐゴシック"/>
+        <a:font script="Hang" typeface="맑은 고딕"/>
+        <a:font script="Hans" typeface="宋体"/>
+        <a:font script="Hant" typeface="新細明體"/>
         <a:font script="Arab" typeface="Times New Roman"/>
         <a:font script="Hebr" typeface="Times New Roman"/>
-        <a:font script="Thai" typeface="Browallia New"/>
+        <a:font script="Thai" typeface="Angsana New"/>
         <a:font script="Ethi" typeface="Nyala"/>
         <a:font script="Beng" typeface="Vrinda"/>
         <a:font script="Gujr" typeface="Shruti"/>
@@ -3572,20 +3336,20 @@
         <a:font script="Geor" typeface="Sylfaen"/>
       </a:majorFont>
       <a:minorFont>
-        <a:latin typeface="Constantia"/>
+        <a:latin typeface="Impact" panose="020B0806030902050204"/>
         <a:ea typeface=""/>
         <a:cs typeface=""/>
-        <a:font script="Jpan" typeface="HG明朝E"/>
-        <a:font script="Hang" typeface="궁서"/>
-        <a:font script="Hans" typeface="华文新魏"/>
-        <a:font script="Hant" typeface="標楷體"/>
-        <a:font script="Arab" typeface="Times New Roman"/>
-        <a:font script="Hebr" typeface="Times New Roman"/>
-        <a:font script="Thai" typeface="Browallia New"/>
+        <a:font script="Jpan" typeface="ＭＳ Ｐゴシック"/>
+        <a:font script="Hang" typeface="맑은 고딕"/>
+        <a:font script="Hans" typeface="宋体"/>
+        <a:font script="Hant" typeface="新細明體"/>
+        <a:font script="Arab" typeface="Arial"/>
+        <a:font script="Hebr" typeface="Arial"/>
+        <a:font script="Thai" typeface="Cordia New"/>
         <a:font script="Ethi" typeface="Nyala"/>
         <a:font script="Beng" typeface="Vrinda"/>
         <a:font script="Gujr" typeface="Shruti"/>
-        <a:font script="Khmr" typeface="MoolBoran"/>
+        <a:font script="Khmr" typeface="DaunPenh"/>
         <a:font script="Knda" typeface="Tunga"/>
         <a:font script="Guru" typeface="Raavi"/>
         <a:font script="Cans" typeface="Euphemia"/>
@@ -3602,70 +3366,48 @@
         <a:font script="Laoo" typeface="DokChampa"/>
         <a:font script="Sinh" typeface="Iskoola Pota"/>
         <a:font script="Mong" typeface="Mongolian Baiti"/>
-        <a:font script="Viet" typeface="Times New Roman"/>
+        <a:font script="Viet" typeface="Arial"/>
         <a:font script="Uigh" typeface="Microsoft Uighur"/>
         <a:font script="Geor" typeface="Sylfaen"/>
       </a:minorFont>
     </a:fontScheme>
-    <a:fmtScheme name="Office">
+    <a:fmtScheme name="Grand événement">
       <a:fillStyleLst>
         <a:solidFill>
           <a:schemeClr val="phClr"/>
         </a:solidFill>
-        <a:gradFill rotWithShape="1">
-          <a:gsLst>
-            <a:gs pos="0">
+        <a:solidFill>
+          <a:schemeClr val="phClr">
+            <a:tint val="69000"/>
+            <a:satMod val="105000"/>
+            <a:lumMod val="110000"/>
+          </a:schemeClr>
+        </a:solidFill>
+        <a:blipFill>
+          <a:blip xmlns:r="http://schemas.openxmlformats.org/officeDocument/2006/relationships" r:embed="rId1">
+            <a:duotone>
               <a:schemeClr val="phClr">
-                <a:tint val="50000"/>
-                <a:satMod val="300000"/>
+                <a:shade val="88000"/>
+                <a:lumMod val="88000"/>
               </a:schemeClr>
-            </a:gs>
-            <a:gs pos="35000">
-              <a:schemeClr val="phClr">
-                <a:tint val="37000"/>
-                <a:satMod val="300000"/>
-              </a:schemeClr>
-            </a:gs>
-            <a:gs pos="100000">
-              <a:schemeClr val="phClr">
-                <a:tint val="15000"/>
-                <a:satMod val="350000"/>
-              </a:schemeClr>
-            </a:gs>
-          </a:gsLst>
-          <a:lin ang="16200000" scaled="1"/>
-        </a:gradFill>
-        <a:gradFill rotWithShape="1">
-          <a:gsLst>
-            <a:gs pos="0">
-              <a:schemeClr val="phClr">
-                <a:shade val="51000"/>
-                <a:satMod val="130000"/>
-              </a:schemeClr>
-            </a:gs>
-            <a:gs pos="80000">
-              <a:schemeClr val="phClr">
-                <a:shade val="93000"/>
-                <a:satMod val="130000"/>
-              </a:schemeClr>
-            </a:gs>
-            <a:gs pos="100000">
-              <a:schemeClr val="phClr">
-                <a:shade val="94000"/>
-                <a:satMod val="135000"/>
-              </a:schemeClr>
-            </a:gs>
-          </a:gsLst>
-          <a:lin ang="16200000" scaled="0"/>
-        </a:gradFill>
+              <a:schemeClr val="phClr"/>
+            </a:duotone>
+          </a:blip>
+          <a:tile tx="0" ty="0" sx="100000" sy="100000" flip="none" algn="tl"/>
+        </a:blipFill>
       </a:fillStyleLst>
       <a:lnStyleLst>
         <a:ln w="9525" cap="flat" cmpd="sng" algn="ctr">
           <a:solidFill>
             <a:schemeClr val="phClr">
-              <a:shade val="95000"/>
-              <a:satMod val="105000"/>
+              <a:shade val="60000"/>
             </a:schemeClr>
+          </a:solidFill>
+          <a:prstDash val="solid"/>
+        </a:ln>
+        <a:ln w="19050" cap="flat" cmpd="sng" algn="ctr">
+          <a:solidFill>
+            <a:schemeClr val="phClr"/>
           </a:solidFill>
           <a:prstDash val="solid"/>
         </a:ln>
@@ -3675,51 +3417,22 @@
           </a:solidFill>
           <a:prstDash val="solid"/>
         </a:ln>
-        <a:ln w="38100" cap="flat" cmpd="sng" algn="ctr">
-          <a:solidFill>
-            <a:schemeClr val="phClr"/>
-          </a:solidFill>
-          <a:prstDash val="solid"/>
-        </a:ln>
       </a:lnStyleLst>
       <a:effectStyleLst>
         <a:effectStyle>
+          <a:effectLst/>
+        </a:effectStyle>
+        <a:effectStyle>
+          <a:effectLst/>
+        </a:effectStyle>
+        <a:effectStyle>
           <a:effectLst>
-            <a:outerShdw blurRad="40000" dist="20000" dir="5400000" rotWithShape="0">
+            <a:outerShdw blurRad="25400" dist="12700" dir="5400000" rotWithShape="0">
               <a:srgbClr val="000000">
-                <a:alpha val="38000"/>
+                <a:alpha val="60000"/>
               </a:srgbClr>
             </a:outerShdw>
           </a:effectLst>
-        </a:effectStyle>
-        <a:effectStyle>
-          <a:effectLst>
-            <a:outerShdw blurRad="40000" dist="23000" dir="5400000" rotWithShape="0">
-              <a:srgbClr val="000000">
-                <a:alpha val="35000"/>
-              </a:srgbClr>
-            </a:outerShdw>
-          </a:effectLst>
-        </a:effectStyle>
-        <a:effectStyle>
-          <a:effectLst>
-            <a:outerShdw blurRad="40000" dist="23000" dir="5400000" rotWithShape="0">
-              <a:srgbClr val="000000">
-                <a:alpha val="35000"/>
-              </a:srgbClr>
-            </a:outerShdw>
-          </a:effectLst>
-          <a:scene3d>
-            <a:camera prst="orthographicFront">
-              <a:rot lat="0" lon="0" rev="0"/>
-            </a:camera>
-            <a:lightRig rig="threePt" dir="t">
-              <a:rot lat="0" lon="0" rev="1200000"/>
-            </a:lightRig>
-          </a:scene3d>
-          <a:sp3d>
-            <a:bevelT w="63500" h="25400"/>
-          </a:sp3d>
         </a:effectStyle>
       </a:effectStyleLst>
       <a:bgFillStyleLst>
@@ -3730,52 +3443,45 @@
           <a:gsLst>
             <a:gs pos="0">
               <a:schemeClr val="phClr">
-                <a:tint val="40000"/>
-                <a:satMod val="350000"/>
-              </a:schemeClr>
-            </a:gs>
-            <a:gs pos="40000">
-              <a:schemeClr val="phClr">
-                <a:tint val="45000"/>
-                <a:shade val="99000"/>
-                <a:satMod val="350000"/>
+                <a:tint val="90000"/>
+                <a:lumMod val="110000"/>
               </a:schemeClr>
             </a:gs>
             <a:gs pos="100000">
               <a:schemeClr val="phClr">
-                <a:shade val="20000"/>
-                <a:satMod val="255000"/>
+                <a:shade val="88000"/>
+                <a:lumMod val="88000"/>
               </a:schemeClr>
             </a:gs>
           </a:gsLst>
-          <a:path path="circle">
-            <a:fillToRect l="50000" t="-80000" r="50000" b="180000"/>
-          </a:path>
+          <a:lin ang="5400000" scaled="0"/>
         </a:gradFill>
-        <a:gradFill rotWithShape="1">
-          <a:gsLst>
-            <a:gs pos="0">
+        <a:blipFill>
+          <a:blip xmlns:r="http://schemas.openxmlformats.org/officeDocument/2006/relationships" r:embed="rId2">
+            <a:duotone>
               <a:schemeClr val="phClr">
-                <a:tint val="80000"/>
-                <a:satMod val="300000"/>
+                <a:shade val="48000"/>
+                <a:satMod val="110000"/>
+                <a:lumMod val="40000"/>
               </a:schemeClr>
-            </a:gs>
-            <a:gs pos="100000">
               <a:schemeClr val="phClr">
-                <a:shade val="30000"/>
-                <a:satMod val="200000"/>
+                <a:tint val="90000"/>
+                <a:lumMod val="106000"/>
               </a:schemeClr>
-            </a:gs>
-          </a:gsLst>
-          <a:path path="circle">
-            <a:fillToRect l="50000" t="50000" r="50000" b="50000"/>
-          </a:path>
-        </a:gradFill>
+            </a:duotone>
+          </a:blip>
+          <a:stretch/>
+        </a:blipFill>
       </a:bgFillStyleLst>
     </a:fmtScheme>
   </a:themeElements>
   <a:objectDefaults/>
   <a:extraClrSchemeLst/>
+  <a:extLst>
+    <a:ext uri="{05A4C25C-085E-4340-85A3-A5531E510DB2}">
+      <thm15:themeFamily xmlns:thm15="http://schemas.microsoft.com/office/thememl/2012/main" name="Main Event" id="{AC372BB4-D83D-411E-B849-B641926BA760}" vid="{F1EFBDE3-1A95-4E3D-81AD-1F53D65BEA01}"/>
+    </a:ext>
+  </a:extLst>
 </a:theme>
 </file>
 

</xml_diff>